<commit_message>
Almost done with ALU.
Signed-off-by: Tim Backus <tbackus127@gmail.com>
</commit_message>
<xml_diff>
--- a/docs/Instruction Set.docx
+++ b/docs/Instruction Set.docx
@@ -7,6 +7,7 @@
         <w:pStyle w:val="NoSpacing"/>
         <w:rPr>
           <w:rFonts w:ascii="Consolas" w:hAnsi="Consolas" w:cs="Consolas"/>
+          <w:b/>
           <w:sz w:val="36"/>
           <w:szCs w:val="36"/>
         </w:rPr>
@@ -14,6 +15,7 @@
       <w:r>
         <w:rPr>
           <w:rFonts w:ascii="Consolas" w:hAnsi="Consolas" w:cs="Consolas"/>
+          <w:b/>
           <w:sz w:val="36"/>
           <w:szCs w:val="36"/>
         </w:rPr>
@@ -33,14 +35,28 @@
         <w:pStyle w:val="NoSpacing"/>
         <w:rPr>
           <w:rFonts w:ascii="Consolas" w:hAnsi="Consolas" w:cs="Consolas"/>
-        </w:rPr>
-      </w:pPr>
-      <w:r>
-        <w:rPr>
-          <w:rFonts w:ascii="Consolas" w:hAnsi="Consolas" w:cs="Consolas"/>
-        </w:rPr>
-        <w:t>&gt; Registers:</w:t>
-      </w:r>
+          <w:b/>
+          <w:sz w:val="28"/>
+          <w:szCs w:val="28"/>
+        </w:rPr>
+      </w:pPr>
+      <w:r>
+        <w:rPr>
+          <w:rFonts w:ascii="Consolas" w:hAnsi="Consolas" w:cs="Consolas"/>
+          <w:b/>
+          <w:sz w:val="28"/>
+          <w:szCs w:val="28"/>
+        </w:rPr>
+        <w:t>Registers</w:t>
+      </w:r>
+    </w:p>
+    <w:p>
+      <w:pPr>
+        <w:pStyle w:val="NoSpacing"/>
+        <w:rPr>
+          <w:rFonts w:ascii="Consolas" w:hAnsi="Consolas" w:cs="Consolas"/>
+        </w:rPr>
+      </w:pPr>
     </w:p>
     <w:p>
       <w:pPr>
@@ -161,6 +177,12 @@
         </w:rPr>
         <w:t>R5: Dynamic instruction register</w:t>
       </w:r>
+      <w:r>
+        <w:rPr>
+          <w:rFonts w:ascii="Consolas" w:hAnsi="Consolas" w:cs="Consolas" w:hint="eastAsia"/>
+        </w:rPr>
+        <w:t xml:space="preserve"> (used for eval)</w:t>
+      </w:r>
     </w:p>
     <w:p>
       <w:pPr>
@@ -205,13 +227,19 @@
         <w:pStyle w:val="NoSpacing"/>
         <w:rPr>
           <w:rFonts w:ascii="Consolas" w:hAnsi="Consolas" w:cs="Consolas"/>
-        </w:rPr>
-      </w:pPr>
-      <w:r>
-        <w:rPr>
-          <w:rFonts w:ascii="Consolas" w:hAnsi="Consolas" w:cs="Consolas" w:hint="eastAsia"/>
-        </w:rPr>
-        <w:t>&gt; Instruction Set (operations)</w:t>
+          <w:b/>
+          <w:sz w:val="28"/>
+          <w:szCs w:val="28"/>
+        </w:rPr>
+      </w:pPr>
+      <w:r>
+        <w:rPr>
+          <w:rFonts w:ascii="Consolas" w:hAnsi="Consolas" w:cs="Consolas" w:hint="eastAsia"/>
+          <w:b/>
+          <w:sz w:val="28"/>
+          <w:szCs w:val="28"/>
+        </w:rPr>
+        <w:t>Instruction Set (operations)</w:t>
       </w:r>
     </w:p>
     <w:p>
@@ -1569,6 +1597,7 @@
         <w:rPr>
           <w:rFonts w:ascii="Consolas" w:hAnsi="Consolas" w:cs="Consolas" w:hint="eastAsia"/>
         </w:rPr>
+        <w:lastRenderedPageBreak/>
         <w:t>lsd</w:t>
       </w:r>
       <w:r>
@@ -1593,1663 +1622,1663 @@
         <w:rPr>
           <w:rFonts w:ascii="Consolas" w:hAnsi="Consolas" w:cs="Consolas" w:hint="eastAsia"/>
         </w:rPr>
+        <w:t>ils</w:t>
+      </w:r>
+      <w:r>
+        <w:rPr>
+          <w:rFonts w:ascii="Consolas" w:hAnsi="Consolas" w:cs="Consolas" w:hint="eastAsia"/>
+        </w:rPr>
+        <w:t>n</w:t>
+      </w:r>
+      <w:r>
+        <w:rPr>
+          <w:rFonts w:ascii="Consolas" w:hAnsi="Consolas" w:cs="Consolas" w:hint="eastAsia"/>
+        </w:rPr>
+        <w:t xml:space="preserve"> - Sets R0 to !((A</w:t>
+      </w:r>
+      <w:r>
+        <w:rPr>
+          <w:rFonts w:ascii="Consolas" w:hAnsi="Consolas" w:cs="Consolas" w:hint="eastAsia"/>
+        </w:rPr>
+        <w:t xml:space="preserve"> </w:t>
+      </w:r>
+      <w:r>
+        <w:rPr>
+          <w:rFonts w:ascii="Consolas" w:hAnsi="Consolas" w:cs="Consolas" w:hint="eastAsia"/>
+        </w:rPr>
+        <w:t>+</w:t>
+      </w:r>
+      <w:r>
+        <w:rPr>
+          <w:rFonts w:ascii="Consolas" w:hAnsi="Consolas" w:cs="Consolas" w:hint="eastAsia"/>
+        </w:rPr>
+        <w:t xml:space="preserve"> </w:t>
+      </w:r>
+      <w:r>
+        <w:rPr>
+          <w:rFonts w:ascii="Consolas" w:hAnsi="Consolas" w:cs="Consolas" w:hint="eastAsia"/>
+        </w:rPr>
+        <w:t>1) &lt;&lt; B).</w:t>
+      </w:r>
+    </w:p>
+    <w:p>
+      <w:pPr>
+        <w:pStyle w:val="NoSpacing"/>
+        <w:numPr>
+          <w:ilvl w:val="0"/>
+          <w:numId w:val="2"/>
+        </w:numPr>
+        <w:rPr>
+          <w:rFonts w:ascii="Consolas" w:hAnsi="Consolas" w:cs="Consolas"/>
+        </w:rPr>
+      </w:pPr>
+      <w:r>
+        <w:rPr>
+          <w:rFonts w:ascii="Consolas" w:hAnsi="Consolas" w:cs="Consolas" w:hint="eastAsia"/>
+        </w:rPr>
+        <w:t>lsdn</w:t>
+      </w:r>
+      <w:r>
+        <w:rPr>
+          <w:rFonts w:ascii="Consolas" w:hAnsi="Consolas" w:cs="Consolas" w:hint="eastAsia"/>
+        </w:rPr>
+        <w:t xml:space="preserve"> - Sets R0 to !</w:t>
+      </w:r>
+      <w:r>
+        <w:rPr>
+          <w:rFonts w:ascii="Consolas" w:hAnsi="Consolas" w:cs="Consolas" w:hint="eastAsia"/>
+        </w:rPr>
+        <w:t>(</w:t>
+      </w:r>
+      <w:r>
+        <w:rPr>
+          <w:rFonts w:ascii="Consolas" w:hAnsi="Consolas" w:cs="Consolas" w:hint="eastAsia"/>
+        </w:rPr>
+        <w:t>(A &lt;&lt; B) - 1</w:t>
+      </w:r>
+      <w:r>
+        <w:rPr>
+          <w:rFonts w:ascii="Consolas" w:hAnsi="Consolas" w:cs="Consolas" w:hint="eastAsia"/>
+        </w:rPr>
+        <w:t>)</w:t>
+      </w:r>
+      <w:r>
+        <w:rPr>
+          <w:rFonts w:ascii="Consolas" w:hAnsi="Consolas" w:cs="Consolas" w:hint="eastAsia"/>
+        </w:rPr>
+        <w:t>.</w:t>
+      </w:r>
+    </w:p>
+    <w:p>
+      <w:pPr>
+        <w:pStyle w:val="NoSpacing"/>
+        <w:numPr>
+          <w:ilvl w:val="0"/>
+          <w:numId w:val="2"/>
+        </w:numPr>
+        <w:rPr>
+          <w:rFonts w:ascii="Consolas" w:hAnsi="Consolas" w:cs="Consolas"/>
+        </w:rPr>
+      </w:pPr>
+      <w:r>
+        <w:rPr>
+          <w:rFonts w:ascii="Consolas" w:hAnsi="Consolas" w:cs="Consolas" w:hint="eastAsia"/>
+        </w:rPr>
+        <w:t>lr</w:t>
+      </w:r>
+      <w:r>
+        <w:rPr>
+          <w:rFonts w:ascii="Consolas" w:hAnsi="Consolas" w:cs="Consolas" w:hint="eastAsia"/>
+        </w:rPr>
+        <w:t xml:space="preserve"> - Sets R0 to A </w:t>
+      </w:r>
+      <w:r>
+        <w:rPr>
+          <w:rFonts w:ascii="Consolas" w:hAnsi="Consolas" w:cs="Consolas" w:hint="eastAsia"/>
+        </w:rPr>
+        <w:t>&lt;~ B.</w:t>
+      </w:r>
+    </w:p>
+    <w:p>
+      <w:pPr>
+        <w:pStyle w:val="NoSpacing"/>
+        <w:numPr>
+          <w:ilvl w:val="0"/>
+          <w:numId w:val="2"/>
+        </w:numPr>
+        <w:rPr>
+          <w:rFonts w:ascii="Consolas" w:hAnsi="Consolas" w:cs="Consolas"/>
+        </w:rPr>
+      </w:pPr>
+      <w:r>
+        <w:rPr>
+          <w:rFonts w:ascii="Consolas" w:hAnsi="Consolas" w:cs="Consolas" w:hint="eastAsia"/>
+        </w:rPr>
+        <w:t>lrn</w:t>
+      </w:r>
+      <w:r>
+        <w:rPr>
+          <w:rFonts w:ascii="Consolas" w:hAnsi="Consolas" w:cs="Consolas" w:hint="eastAsia"/>
+        </w:rPr>
+        <w:t xml:space="preserve"> - Sets R0 to </w:t>
+      </w:r>
+      <w:r>
+        <w:rPr>
+          <w:rFonts w:ascii="Consolas" w:hAnsi="Consolas" w:cs="Consolas" w:hint="eastAsia"/>
+        </w:rPr>
+        <w:t>!(A &lt;~ B).</w:t>
+      </w:r>
+    </w:p>
+    <w:p>
+      <w:pPr>
+        <w:pStyle w:val="NoSpacing"/>
+        <w:numPr>
+          <w:ilvl w:val="0"/>
+          <w:numId w:val="2"/>
+        </w:numPr>
+        <w:rPr>
+          <w:rFonts w:ascii="Consolas" w:hAnsi="Consolas" w:cs="Consolas"/>
+        </w:rPr>
+      </w:pPr>
+      <w:r>
+        <w:rPr>
+          <w:rFonts w:ascii="Consolas" w:hAnsi="Consolas" w:cs="Consolas" w:hint="eastAsia"/>
+        </w:rPr>
+        <w:t>i</w:t>
+      </w:r>
+      <w:r>
+        <w:rPr>
+          <w:rFonts w:ascii="Consolas" w:hAnsi="Consolas" w:cs="Consolas" w:hint="eastAsia"/>
+        </w:rPr>
+        <w:t>lr</w:t>
+      </w:r>
+      <w:r>
+        <w:rPr>
+          <w:rFonts w:ascii="Consolas" w:hAnsi="Consolas" w:cs="Consolas" w:hint="eastAsia"/>
+        </w:rPr>
+        <w:t xml:space="preserve"> - Sets R0 to</w:t>
+      </w:r>
+      <w:r>
+        <w:rPr>
+          <w:rFonts w:ascii="Consolas" w:hAnsi="Consolas" w:cs="Consolas" w:hint="eastAsia"/>
+        </w:rPr>
+        <w:t xml:space="preserve"> </w:t>
+      </w:r>
+      <w:r>
+        <w:rPr>
+          <w:rFonts w:ascii="Consolas" w:hAnsi="Consolas" w:cs="Consolas" w:hint="eastAsia"/>
+        </w:rPr>
+        <w:t>(A</w:t>
+      </w:r>
+      <w:r>
+        <w:rPr>
+          <w:rFonts w:ascii="Consolas" w:hAnsi="Consolas" w:cs="Consolas" w:hint="eastAsia"/>
+        </w:rPr>
+        <w:t xml:space="preserve"> </w:t>
+      </w:r>
+      <w:r>
+        <w:rPr>
+          <w:rFonts w:ascii="Consolas" w:hAnsi="Consolas" w:cs="Consolas" w:hint="eastAsia"/>
+        </w:rPr>
+        <w:t>+</w:t>
+      </w:r>
+      <w:r>
+        <w:rPr>
+          <w:rFonts w:ascii="Consolas" w:hAnsi="Consolas" w:cs="Consolas" w:hint="eastAsia"/>
+        </w:rPr>
+        <w:t xml:space="preserve"> </w:t>
+      </w:r>
+      <w:r>
+        <w:rPr>
+          <w:rFonts w:ascii="Consolas" w:hAnsi="Consolas" w:cs="Consolas" w:hint="eastAsia"/>
+        </w:rPr>
+        <w:t>1) &lt;~ B).</w:t>
+      </w:r>
+    </w:p>
+    <w:p>
+      <w:pPr>
+        <w:pStyle w:val="NoSpacing"/>
+        <w:numPr>
+          <w:ilvl w:val="0"/>
+          <w:numId w:val="2"/>
+        </w:numPr>
+        <w:rPr>
+          <w:rFonts w:ascii="Consolas" w:hAnsi="Consolas" w:cs="Consolas"/>
+        </w:rPr>
+      </w:pPr>
+      <w:r>
+        <w:rPr>
+          <w:rFonts w:ascii="Consolas" w:hAnsi="Consolas" w:cs="Consolas" w:hint="eastAsia"/>
+        </w:rPr>
+        <w:t>lrd</w:t>
+      </w:r>
+      <w:r>
+        <w:rPr>
+          <w:rFonts w:ascii="Consolas" w:hAnsi="Consolas" w:cs="Consolas" w:hint="eastAsia"/>
+        </w:rPr>
+        <w:t xml:space="preserve"> - Sets R0 to</w:t>
+      </w:r>
+      <w:r>
+        <w:rPr>
+          <w:rFonts w:ascii="Consolas" w:hAnsi="Consolas" w:cs="Consolas" w:hint="eastAsia"/>
+        </w:rPr>
+        <w:t xml:space="preserve"> </w:t>
+      </w:r>
+      <w:r>
+        <w:rPr>
+          <w:rFonts w:ascii="Consolas" w:hAnsi="Consolas" w:cs="Consolas" w:hint="eastAsia"/>
+        </w:rPr>
+        <w:t>(</w:t>
+      </w:r>
+      <w:r>
+        <w:rPr>
+          <w:rFonts w:ascii="Consolas" w:hAnsi="Consolas" w:cs="Consolas" w:hint="eastAsia"/>
+        </w:rPr>
+        <w:t>A &lt;~ B</w:t>
+      </w:r>
+      <w:r>
+        <w:rPr>
+          <w:rFonts w:ascii="Consolas" w:hAnsi="Consolas" w:cs="Consolas" w:hint="eastAsia"/>
+        </w:rPr>
+        <w:t>)</w:t>
+      </w:r>
+      <w:r>
+        <w:rPr>
+          <w:rFonts w:ascii="Consolas" w:hAnsi="Consolas" w:cs="Consolas" w:hint="eastAsia"/>
+        </w:rPr>
+        <w:t xml:space="preserve"> - 1</w:t>
+      </w:r>
+    </w:p>
+    <w:p>
+      <w:pPr>
+        <w:pStyle w:val="NoSpacing"/>
+        <w:numPr>
+          <w:ilvl w:val="0"/>
+          <w:numId w:val="2"/>
+        </w:numPr>
+        <w:rPr>
+          <w:rFonts w:ascii="Consolas" w:hAnsi="Consolas" w:cs="Consolas"/>
+        </w:rPr>
+      </w:pPr>
+      <w:r>
+        <w:rPr>
+          <w:rFonts w:ascii="Consolas" w:hAnsi="Consolas" w:cs="Consolas" w:hint="eastAsia"/>
+        </w:rPr>
+        <w:t>ilr</w:t>
+      </w:r>
+      <w:r>
+        <w:rPr>
+          <w:rFonts w:ascii="Consolas" w:hAnsi="Consolas" w:cs="Consolas" w:hint="eastAsia"/>
+        </w:rPr>
+        <w:t>n</w:t>
+      </w:r>
+      <w:r>
+        <w:rPr>
+          <w:rFonts w:ascii="Consolas" w:hAnsi="Consolas" w:cs="Consolas" w:hint="eastAsia"/>
+        </w:rPr>
+        <w:t xml:space="preserve"> - Sets R0 to</w:t>
+      </w:r>
+      <w:r>
+        <w:rPr>
+          <w:rFonts w:ascii="Consolas" w:hAnsi="Consolas" w:cs="Consolas" w:hint="eastAsia"/>
+        </w:rPr>
+        <w:t xml:space="preserve"> !((A</w:t>
+      </w:r>
+      <w:r>
+        <w:rPr>
+          <w:rFonts w:ascii="Consolas" w:hAnsi="Consolas" w:cs="Consolas" w:hint="eastAsia"/>
+        </w:rPr>
+        <w:t xml:space="preserve"> </w:t>
+      </w:r>
+      <w:r>
+        <w:rPr>
+          <w:rFonts w:ascii="Consolas" w:hAnsi="Consolas" w:cs="Consolas" w:hint="eastAsia"/>
+        </w:rPr>
+        <w:t>+</w:t>
+      </w:r>
+      <w:r>
+        <w:rPr>
+          <w:rFonts w:ascii="Consolas" w:hAnsi="Consolas" w:cs="Consolas" w:hint="eastAsia"/>
+        </w:rPr>
+        <w:t xml:space="preserve"> </w:t>
+      </w:r>
+      <w:r>
+        <w:rPr>
+          <w:rFonts w:ascii="Consolas" w:hAnsi="Consolas" w:cs="Consolas" w:hint="eastAsia"/>
+        </w:rPr>
+        <w:t>1) &lt;~ B)</w:t>
+      </w:r>
+    </w:p>
+    <w:p>
+      <w:pPr>
+        <w:pStyle w:val="NoSpacing"/>
+        <w:numPr>
+          <w:ilvl w:val="0"/>
+          <w:numId w:val="2"/>
+        </w:numPr>
+        <w:rPr>
+          <w:rFonts w:ascii="Consolas" w:hAnsi="Consolas" w:cs="Consolas"/>
+        </w:rPr>
+      </w:pPr>
+      <w:r>
+        <w:rPr>
+          <w:rFonts w:ascii="Consolas" w:hAnsi="Consolas" w:cs="Consolas" w:hint="eastAsia"/>
+        </w:rPr>
+        <w:t>lrdn</w:t>
+      </w:r>
+      <w:r>
+        <w:rPr>
+          <w:rFonts w:ascii="Consolas" w:hAnsi="Consolas" w:cs="Consolas" w:hint="eastAsia"/>
+        </w:rPr>
+        <w:t xml:space="preserve"> - Sets R0 to</w:t>
+      </w:r>
+      <w:r>
+        <w:rPr>
+          <w:rFonts w:ascii="Consolas" w:hAnsi="Consolas" w:cs="Consolas" w:hint="eastAsia"/>
+        </w:rPr>
+        <w:t xml:space="preserve"> </w:t>
+      </w:r>
+      <w:r>
+        <w:rPr>
+          <w:rFonts w:ascii="Consolas" w:hAnsi="Consolas" w:cs="Consolas" w:hint="eastAsia"/>
+        </w:rPr>
+        <w:t>!(</w:t>
+      </w:r>
+      <w:r>
+        <w:rPr>
+          <w:rFonts w:ascii="Consolas" w:hAnsi="Consolas" w:cs="Consolas" w:hint="eastAsia"/>
+        </w:rPr>
+        <w:t>(</w:t>
+      </w:r>
+      <w:r>
+        <w:rPr>
+          <w:rFonts w:ascii="Consolas" w:hAnsi="Consolas" w:cs="Consolas" w:hint="eastAsia"/>
+        </w:rPr>
+        <w:t>A &lt;~ B) - 1</w:t>
+      </w:r>
+      <w:r>
+        <w:rPr>
+          <w:rFonts w:ascii="Consolas" w:hAnsi="Consolas" w:cs="Consolas" w:hint="eastAsia"/>
+        </w:rPr>
+        <w:t>)</w:t>
+      </w:r>
+      <w:r>
+        <w:rPr>
+          <w:rFonts w:ascii="Consolas" w:hAnsi="Consolas" w:cs="Consolas" w:hint="eastAsia"/>
+        </w:rPr>
+        <w:t>.</w:t>
+      </w:r>
+    </w:p>
+    <w:p>
+      <w:pPr>
+        <w:pStyle w:val="NoSpacing"/>
+        <w:numPr>
+          <w:ilvl w:val="0"/>
+          <w:numId w:val="2"/>
+        </w:numPr>
+        <w:rPr>
+          <w:rFonts w:ascii="Consolas" w:hAnsi="Consolas" w:cs="Consolas"/>
+        </w:rPr>
+      </w:pPr>
+      <w:r>
+        <w:rPr>
+          <w:rFonts w:ascii="Consolas" w:hAnsi="Consolas" w:cs="Consolas" w:hint="eastAsia"/>
+        </w:rPr>
+        <w:t>las</w:t>
+      </w:r>
+      <w:r>
+        <w:rPr>
+          <w:rFonts w:ascii="Consolas" w:hAnsi="Consolas" w:cs="Consolas" w:hint="eastAsia"/>
+        </w:rPr>
+        <w:t xml:space="preserve"> - Sets R0 to</w:t>
+      </w:r>
+      <w:r>
+        <w:rPr>
+          <w:rFonts w:ascii="Consolas" w:hAnsi="Consolas" w:cs="Consolas" w:hint="eastAsia"/>
+        </w:rPr>
+        <w:t xml:space="preserve"> </w:t>
+      </w:r>
+      <w:r>
+        <w:rPr>
+          <w:rFonts w:ascii="Consolas" w:hAnsi="Consolas" w:cs="Consolas" w:hint="eastAsia"/>
+        </w:rPr>
+        <w:t xml:space="preserve">A </w:t>
+      </w:r>
+      <w:r>
+        <w:rPr>
+          <w:rFonts w:ascii="Consolas" w:hAnsi="Consolas" w:cs="Consolas" w:hint="eastAsia"/>
+        </w:rPr>
+        <w:t>&lt;&lt;&lt; B.</w:t>
+      </w:r>
+    </w:p>
+    <w:p>
+      <w:pPr>
+        <w:pStyle w:val="NoSpacing"/>
+        <w:numPr>
+          <w:ilvl w:val="0"/>
+          <w:numId w:val="2"/>
+        </w:numPr>
+        <w:rPr>
+          <w:rFonts w:ascii="Consolas" w:hAnsi="Consolas" w:cs="Consolas"/>
+        </w:rPr>
+      </w:pPr>
+      <w:r>
+        <w:rPr>
+          <w:rFonts w:ascii="Consolas" w:hAnsi="Consolas" w:cs="Consolas" w:hint="eastAsia"/>
+        </w:rPr>
+        <w:t>lasn</w:t>
+      </w:r>
+      <w:r>
+        <w:rPr>
+          <w:rFonts w:ascii="Consolas" w:hAnsi="Consolas" w:cs="Consolas" w:hint="eastAsia"/>
+        </w:rPr>
+        <w:t xml:space="preserve"> - Sets R0 to</w:t>
+      </w:r>
+      <w:r>
+        <w:rPr>
+          <w:rFonts w:ascii="Consolas" w:hAnsi="Consolas" w:cs="Consolas" w:hint="eastAsia"/>
+        </w:rPr>
+        <w:t xml:space="preserve"> !(A &lt;&lt;&lt; B).</w:t>
+      </w:r>
+    </w:p>
+    <w:p>
+      <w:pPr>
+        <w:pStyle w:val="NoSpacing"/>
+        <w:numPr>
+          <w:ilvl w:val="0"/>
+          <w:numId w:val="2"/>
+        </w:numPr>
+        <w:rPr>
+          <w:rFonts w:ascii="Consolas" w:hAnsi="Consolas" w:cs="Consolas"/>
+        </w:rPr>
+      </w:pPr>
+      <w:r>
+        <w:rPr>
+          <w:rFonts w:ascii="Consolas" w:hAnsi="Consolas" w:cs="Consolas" w:hint="eastAsia"/>
+        </w:rPr>
+        <w:t>i</w:t>
+      </w:r>
+      <w:r>
+        <w:rPr>
+          <w:rFonts w:ascii="Consolas" w:hAnsi="Consolas" w:cs="Consolas" w:hint="eastAsia"/>
+        </w:rPr>
+        <w:t>las</w:t>
+      </w:r>
+      <w:r>
+        <w:rPr>
+          <w:rFonts w:ascii="Consolas" w:hAnsi="Consolas" w:cs="Consolas" w:hint="eastAsia"/>
+        </w:rPr>
+        <w:t xml:space="preserve"> - Sets R0 to</w:t>
+      </w:r>
+      <w:r>
+        <w:rPr>
+          <w:rFonts w:ascii="Consolas" w:hAnsi="Consolas" w:cs="Consolas" w:hint="eastAsia"/>
+        </w:rPr>
+        <w:t xml:space="preserve"> (A</w:t>
+      </w:r>
+      <w:r>
+        <w:rPr>
+          <w:rFonts w:ascii="Consolas" w:hAnsi="Consolas" w:cs="Consolas" w:hint="eastAsia"/>
+        </w:rPr>
+        <w:t xml:space="preserve"> </w:t>
+      </w:r>
+      <w:r>
+        <w:rPr>
+          <w:rFonts w:ascii="Consolas" w:hAnsi="Consolas" w:cs="Consolas" w:hint="eastAsia"/>
+        </w:rPr>
+        <w:t>+</w:t>
+      </w:r>
+      <w:r>
+        <w:rPr>
+          <w:rFonts w:ascii="Consolas" w:hAnsi="Consolas" w:cs="Consolas" w:hint="eastAsia"/>
+        </w:rPr>
+        <w:t xml:space="preserve"> </w:t>
+      </w:r>
+      <w:r>
+        <w:rPr>
+          <w:rFonts w:ascii="Consolas" w:hAnsi="Consolas" w:cs="Consolas" w:hint="eastAsia"/>
+        </w:rPr>
+        <w:t>1) &lt;&lt;&lt; B.</w:t>
+      </w:r>
+    </w:p>
+    <w:p>
+      <w:pPr>
+        <w:pStyle w:val="NoSpacing"/>
+        <w:numPr>
+          <w:ilvl w:val="0"/>
+          <w:numId w:val="2"/>
+        </w:numPr>
+        <w:rPr>
+          <w:rFonts w:ascii="Consolas" w:hAnsi="Consolas" w:cs="Consolas"/>
+        </w:rPr>
+      </w:pPr>
+      <w:r>
+        <w:rPr>
+          <w:rFonts w:ascii="Consolas" w:hAnsi="Consolas" w:cs="Consolas" w:hint="eastAsia"/>
+        </w:rPr>
+        <w:t>lasd</w:t>
+      </w:r>
+      <w:r>
+        <w:rPr>
+          <w:rFonts w:ascii="Consolas" w:hAnsi="Consolas" w:cs="Consolas" w:hint="eastAsia"/>
+        </w:rPr>
+        <w:t xml:space="preserve"> - Sets R0 to</w:t>
+      </w:r>
+      <w:r>
+        <w:rPr>
+          <w:rFonts w:ascii="Consolas" w:hAnsi="Consolas" w:cs="Consolas" w:hint="eastAsia"/>
+        </w:rPr>
+        <w:t xml:space="preserve"> </w:t>
+      </w:r>
+      <w:r>
+        <w:rPr>
+          <w:rFonts w:ascii="Consolas" w:hAnsi="Consolas" w:cs="Consolas" w:hint="eastAsia"/>
+        </w:rPr>
+        <w:t>(A &lt;&lt;&lt; B) - 1</w:t>
+      </w:r>
+      <w:r>
+        <w:rPr>
+          <w:rFonts w:ascii="Consolas" w:hAnsi="Consolas" w:cs="Consolas" w:hint="eastAsia"/>
+        </w:rPr>
+        <w:t>.</w:t>
+      </w:r>
+    </w:p>
+    <w:p>
+      <w:pPr>
+        <w:pStyle w:val="NoSpacing"/>
+        <w:numPr>
+          <w:ilvl w:val="0"/>
+          <w:numId w:val="2"/>
+        </w:numPr>
+        <w:rPr>
+          <w:rFonts w:ascii="Consolas" w:hAnsi="Consolas" w:cs="Consolas"/>
+        </w:rPr>
+      </w:pPr>
+      <w:r>
+        <w:rPr>
+          <w:rFonts w:ascii="Consolas" w:hAnsi="Consolas" w:cs="Consolas" w:hint="eastAsia"/>
+        </w:rPr>
+        <w:t>ilas</w:t>
+      </w:r>
+      <w:r>
+        <w:rPr>
+          <w:rFonts w:ascii="Consolas" w:hAnsi="Consolas" w:cs="Consolas" w:hint="eastAsia"/>
+        </w:rPr>
+        <w:t>n</w:t>
+      </w:r>
+      <w:r>
+        <w:rPr>
+          <w:rFonts w:ascii="Consolas" w:hAnsi="Consolas" w:cs="Consolas" w:hint="eastAsia"/>
+        </w:rPr>
+        <w:t xml:space="preserve"> - Sets R0 to</w:t>
+      </w:r>
+      <w:r>
+        <w:rPr>
+          <w:rFonts w:ascii="Consolas" w:hAnsi="Consolas" w:cs="Consolas" w:hint="eastAsia"/>
+        </w:rPr>
+        <w:t xml:space="preserve"> </w:t>
+      </w:r>
+      <w:r>
+        <w:rPr>
+          <w:rFonts w:ascii="Consolas" w:hAnsi="Consolas" w:cs="Consolas" w:hint="eastAsia"/>
+        </w:rPr>
+        <w:t>!((A</w:t>
+      </w:r>
+      <w:r>
+        <w:rPr>
+          <w:rFonts w:ascii="Consolas" w:hAnsi="Consolas" w:cs="Consolas" w:hint="eastAsia"/>
+        </w:rPr>
+        <w:t xml:space="preserve"> </w:t>
+      </w:r>
+      <w:r>
+        <w:rPr>
+          <w:rFonts w:ascii="Consolas" w:hAnsi="Consolas" w:cs="Consolas" w:hint="eastAsia"/>
+        </w:rPr>
+        <w:t>+</w:t>
+      </w:r>
+      <w:r>
+        <w:rPr>
+          <w:rFonts w:ascii="Consolas" w:hAnsi="Consolas" w:cs="Consolas" w:hint="eastAsia"/>
+        </w:rPr>
+        <w:t xml:space="preserve"> </w:t>
+      </w:r>
+      <w:r>
+        <w:rPr>
+          <w:rFonts w:ascii="Consolas" w:hAnsi="Consolas" w:cs="Consolas" w:hint="eastAsia"/>
+        </w:rPr>
+        <w:t>1) &lt;&lt;&lt; B)</w:t>
+      </w:r>
+      <w:r>
+        <w:rPr>
+          <w:rFonts w:ascii="Consolas" w:hAnsi="Consolas" w:cs="Consolas" w:hint="eastAsia"/>
+        </w:rPr>
+        <w:t>.</w:t>
+      </w:r>
+    </w:p>
+    <w:p>
+      <w:pPr>
+        <w:pStyle w:val="NoSpacing"/>
+        <w:numPr>
+          <w:ilvl w:val="0"/>
+          <w:numId w:val="2"/>
+        </w:numPr>
+        <w:rPr>
+          <w:rFonts w:ascii="Consolas" w:hAnsi="Consolas" w:cs="Consolas"/>
+        </w:rPr>
+      </w:pPr>
+      <w:r>
+        <w:rPr>
+          <w:rFonts w:ascii="Consolas" w:hAnsi="Consolas" w:cs="Consolas" w:hint="eastAsia"/>
+        </w:rPr>
+        <w:t>lasdn</w:t>
+      </w:r>
+      <w:r>
+        <w:rPr>
+          <w:rFonts w:ascii="Consolas" w:hAnsi="Consolas" w:cs="Consolas" w:hint="eastAsia"/>
+        </w:rPr>
+        <w:t xml:space="preserve"> - Sets R0 to</w:t>
+      </w:r>
+      <w:r>
+        <w:rPr>
+          <w:rFonts w:ascii="Consolas" w:hAnsi="Consolas" w:cs="Consolas" w:hint="eastAsia"/>
+        </w:rPr>
+        <w:t xml:space="preserve"> </w:t>
+      </w:r>
+      <w:r>
+        <w:rPr>
+          <w:rFonts w:ascii="Consolas" w:hAnsi="Consolas" w:cs="Consolas" w:hint="eastAsia"/>
+        </w:rPr>
+        <w:t>!((A &lt;&lt;&lt; B) - 1).</w:t>
+      </w:r>
+    </w:p>
+    <w:p>
+      <w:pPr>
+        <w:pStyle w:val="NoSpacing"/>
+        <w:numPr>
+          <w:ilvl w:val="0"/>
+          <w:numId w:val="2"/>
+        </w:numPr>
+        <w:rPr>
+          <w:rFonts w:ascii="Consolas" w:hAnsi="Consolas" w:cs="Consolas"/>
+        </w:rPr>
+      </w:pPr>
+      <w:r>
+        <w:rPr>
+          <w:rFonts w:ascii="Consolas" w:hAnsi="Consolas" w:cs="Consolas" w:hint="eastAsia"/>
+        </w:rPr>
+        <w:t>lar</w:t>
+      </w:r>
+      <w:r>
+        <w:rPr>
+          <w:rFonts w:ascii="Consolas" w:hAnsi="Consolas" w:cs="Consolas" w:hint="eastAsia"/>
+        </w:rPr>
+        <w:t xml:space="preserve"> - Sets R0 to</w:t>
+      </w:r>
+      <w:r>
+        <w:rPr>
+          <w:rFonts w:ascii="Consolas" w:hAnsi="Consolas" w:cs="Consolas" w:hint="eastAsia"/>
+        </w:rPr>
+        <w:t xml:space="preserve"> </w:t>
+      </w:r>
+      <w:r>
+        <w:rPr>
+          <w:rFonts w:ascii="Consolas" w:hAnsi="Consolas" w:cs="Consolas" w:hint="eastAsia"/>
+        </w:rPr>
+        <w:t>A &lt;&lt;~ B.</w:t>
+      </w:r>
+    </w:p>
+    <w:p>
+      <w:pPr>
+        <w:pStyle w:val="NoSpacing"/>
+        <w:numPr>
+          <w:ilvl w:val="0"/>
+          <w:numId w:val="2"/>
+        </w:numPr>
+        <w:rPr>
+          <w:rFonts w:ascii="Consolas" w:hAnsi="Consolas" w:cs="Consolas"/>
+        </w:rPr>
+      </w:pPr>
+      <w:r>
+        <w:rPr>
+          <w:rFonts w:ascii="Consolas" w:hAnsi="Consolas" w:cs="Consolas" w:hint="eastAsia"/>
+        </w:rPr>
+        <w:t>larn</w:t>
+      </w:r>
+      <w:r>
+        <w:rPr>
+          <w:rFonts w:ascii="Consolas" w:hAnsi="Consolas" w:cs="Consolas" w:hint="eastAsia"/>
+        </w:rPr>
+        <w:t xml:space="preserve"> - Sets R0 to</w:t>
+      </w:r>
+      <w:r>
+        <w:rPr>
+          <w:rFonts w:ascii="Consolas" w:hAnsi="Consolas" w:cs="Consolas" w:hint="eastAsia"/>
+        </w:rPr>
+        <w:t xml:space="preserve"> </w:t>
+      </w:r>
+      <w:r>
+        <w:rPr>
+          <w:rFonts w:ascii="Consolas" w:hAnsi="Consolas" w:cs="Consolas" w:hint="eastAsia"/>
+        </w:rPr>
+        <w:t>!(A &lt;&lt;~ B).</w:t>
+      </w:r>
+    </w:p>
+    <w:p>
+      <w:pPr>
+        <w:pStyle w:val="NoSpacing"/>
+        <w:numPr>
+          <w:ilvl w:val="0"/>
+          <w:numId w:val="2"/>
+        </w:numPr>
+        <w:rPr>
+          <w:rFonts w:ascii="Consolas" w:hAnsi="Consolas" w:cs="Consolas"/>
+        </w:rPr>
+      </w:pPr>
+      <w:r>
+        <w:rPr>
+          <w:rFonts w:ascii="Consolas" w:hAnsi="Consolas" w:cs="Consolas" w:hint="eastAsia"/>
+        </w:rPr>
+        <w:t>i</w:t>
+      </w:r>
+      <w:r>
+        <w:rPr>
+          <w:rFonts w:ascii="Consolas" w:hAnsi="Consolas" w:cs="Consolas" w:hint="eastAsia"/>
+        </w:rPr>
+        <w:t>lar</w:t>
+      </w:r>
+      <w:r>
+        <w:rPr>
+          <w:rFonts w:ascii="Consolas" w:hAnsi="Consolas" w:cs="Consolas" w:hint="eastAsia"/>
+        </w:rPr>
+        <w:t xml:space="preserve"> - Sets R0 to</w:t>
+      </w:r>
+      <w:r>
+        <w:rPr>
+          <w:rFonts w:ascii="Consolas" w:hAnsi="Consolas" w:cs="Consolas" w:hint="eastAsia"/>
+        </w:rPr>
+        <w:t xml:space="preserve"> (A + 1) &lt;&lt;~ B.</w:t>
+      </w:r>
+    </w:p>
+    <w:p>
+      <w:pPr>
+        <w:pStyle w:val="NoSpacing"/>
+        <w:numPr>
+          <w:ilvl w:val="0"/>
+          <w:numId w:val="2"/>
+        </w:numPr>
+        <w:rPr>
+          <w:rFonts w:ascii="Consolas" w:hAnsi="Consolas" w:cs="Consolas"/>
+        </w:rPr>
+      </w:pPr>
+      <w:r>
+        <w:rPr>
+          <w:rFonts w:ascii="Consolas" w:hAnsi="Consolas" w:cs="Consolas" w:hint="eastAsia"/>
+        </w:rPr>
+        <w:t>lard</w:t>
+      </w:r>
+      <w:r>
+        <w:rPr>
+          <w:rFonts w:ascii="Consolas" w:hAnsi="Consolas" w:cs="Consolas" w:hint="eastAsia"/>
+        </w:rPr>
+        <w:t xml:space="preserve"> - Sets R0 to</w:t>
+      </w:r>
+      <w:r>
+        <w:rPr>
+          <w:rFonts w:ascii="Consolas" w:hAnsi="Consolas" w:cs="Consolas" w:hint="eastAsia"/>
+        </w:rPr>
+        <w:t xml:space="preserve"> (A &lt;&lt;~ B) - 1.</w:t>
+      </w:r>
+    </w:p>
+    <w:p>
+      <w:pPr>
+        <w:pStyle w:val="NoSpacing"/>
+        <w:numPr>
+          <w:ilvl w:val="0"/>
+          <w:numId w:val="2"/>
+        </w:numPr>
+        <w:rPr>
+          <w:rFonts w:ascii="Consolas" w:hAnsi="Consolas" w:cs="Consolas"/>
+        </w:rPr>
+      </w:pPr>
+      <w:r>
+        <w:rPr>
+          <w:rFonts w:ascii="Consolas" w:hAnsi="Consolas" w:cs="Consolas" w:hint="eastAsia"/>
+        </w:rPr>
+        <w:t>i</w:t>
+      </w:r>
+      <w:r>
+        <w:rPr>
+          <w:rFonts w:ascii="Consolas" w:hAnsi="Consolas" w:cs="Consolas" w:hint="eastAsia"/>
+        </w:rPr>
+        <w:t>larn</w:t>
+      </w:r>
+      <w:r>
+        <w:rPr>
+          <w:rFonts w:ascii="Consolas" w:hAnsi="Consolas" w:cs="Consolas" w:hint="eastAsia"/>
+        </w:rPr>
+        <w:t xml:space="preserve"> - Sets R0 to</w:t>
+      </w:r>
+      <w:r>
+        <w:rPr>
+          <w:rFonts w:ascii="Consolas" w:hAnsi="Consolas" w:cs="Consolas" w:hint="eastAsia"/>
+        </w:rPr>
+        <w:t xml:space="preserve"> </w:t>
+      </w:r>
+      <w:r>
+        <w:rPr>
+          <w:rFonts w:ascii="Consolas" w:hAnsi="Consolas" w:cs="Consolas" w:hint="eastAsia"/>
+        </w:rPr>
+        <w:t>!(A + 1) &lt;&lt;~ B)).</w:t>
+      </w:r>
+    </w:p>
+    <w:p>
+      <w:pPr>
+        <w:pStyle w:val="NoSpacing"/>
+        <w:numPr>
+          <w:ilvl w:val="0"/>
+          <w:numId w:val="2"/>
+        </w:numPr>
+        <w:rPr>
+          <w:rFonts w:ascii="Consolas" w:hAnsi="Consolas" w:cs="Consolas"/>
+        </w:rPr>
+      </w:pPr>
+      <w:r>
+        <w:rPr>
+          <w:rFonts w:ascii="Consolas" w:hAnsi="Consolas" w:cs="Consolas" w:hint="eastAsia"/>
+        </w:rPr>
+        <w:t>lardn</w:t>
+      </w:r>
+      <w:r>
+        <w:rPr>
+          <w:rFonts w:ascii="Consolas" w:hAnsi="Consolas" w:cs="Consolas" w:hint="eastAsia"/>
+        </w:rPr>
+        <w:t xml:space="preserve"> - Sets R0 to</w:t>
+      </w:r>
+      <w:r>
+        <w:rPr>
+          <w:rFonts w:ascii="Consolas" w:hAnsi="Consolas" w:cs="Consolas" w:hint="eastAsia"/>
+        </w:rPr>
+        <w:t xml:space="preserve"> </w:t>
+      </w:r>
+      <w:r>
+        <w:rPr>
+          <w:rFonts w:ascii="Consolas" w:hAnsi="Consolas" w:cs="Consolas" w:hint="eastAsia"/>
+        </w:rPr>
+        <w:t>!(A &lt;&lt;~ B) - 1).</w:t>
+      </w:r>
+    </w:p>
+    <w:p>
+      <w:pPr>
+        <w:pStyle w:val="NoSpacing"/>
+        <w:numPr>
+          <w:ilvl w:val="0"/>
+          <w:numId w:val="2"/>
+        </w:numPr>
+        <w:rPr>
+          <w:rFonts w:ascii="Consolas" w:hAnsi="Consolas" w:cs="Consolas"/>
+        </w:rPr>
+      </w:pPr>
+      <w:r>
+        <w:rPr>
+          <w:rFonts w:ascii="Consolas" w:hAnsi="Consolas" w:cs="Consolas" w:hint="eastAsia"/>
+        </w:rPr>
+        <w:t xml:space="preserve">rs - Sets R0 to A </w:t>
+      </w:r>
+      <w:r>
+        <w:rPr>
+          <w:rFonts w:ascii="Consolas" w:hAnsi="Consolas" w:cs="Consolas" w:hint="eastAsia"/>
+        </w:rPr>
+        <w:t>&gt;&gt;</w:t>
+      </w:r>
+      <w:r>
+        <w:rPr>
+          <w:rFonts w:ascii="Consolas" w:hAnsi="Consolas" w:cs="Consolas" w:hint="eastAsia"/>
+        </w:rPr>
+        <w:t xml:space="preserve"> B.</w:t>
+      </w:r>
+    </w:p>
+    <w:p>
+      <w:pPr>
+        <w:pStyle w:val="NoSpacing"/>
+        <w:numPr>
+          <w:ilvl w:val="0"/>
+          <w:numId w:val="2"/>
+        </w:numPr>
+        <w:rPr>
+          <w:rFonts w:ascii="Consolas" w:hAnsi="Consolas" w:cs="Consolas"/>
+        </w:rPr>
+      </w:pPr>
+      <w:r>
+        <w:rPr>
+          <w:rFonts w:ascii="Consolas" w:hAnsi="Consolas" w:cs="Consolas" w:hint="eastAsia"/>
+        </w:rPr>
+        <w:t xml:space="preserve">rsn - Sets R0 to !(A </w:t>
+      </w:r>
+      <w:r>
+        <w:rPr>
+          <w:rFonts w:ascii="Consolas" w:hAnsi="Consolas" w:cs="Consolas" w:hint="eastAsia"/>
+        </w:rPr>
+        <w:t xml:space="preserve">&gt;&gt; </w:t>
+      </w:r>
+      <w:r>
+        <w:rPr>
+          <w:rFonts w:ascii="Consolas" w:hAnsi="Consolas" w:cs="Consolas" w:hint="eastAsia"/>
+        </w:rPr>
+        <w:t>B).</w:t>
+      </w:r>
+    </w:p>
+    <w:p>
+      <w:pPr>
+        <w:pStyle w:val="NoSpacing"/>
+        <w:numPr>
+          <w:ilvl w:val="0"/>
+          <w:numId w:val="2"/>
+        </w:numPr>
+        <w:rPr>
+          <w:rFonts w:ascii="Consolas" w:hAnsi="Consolas" w:cs="Consolas"/>
+        </w:rPr>
+      </w:pPr>
+      <w:r>
+        <w:rPr>
+          <w:rFonts w:ascii="Consolas" w:hAnsi="Consolas" w:cs="Consolas" w:hint="eastAsia"/>
+        </w:rPr>
+        <w:t xml:space="preserve">irs - Sets R0 to (A + 1) </w:t>
+      </w:r>
+      <w:r>
+        <w:rPr>
+          <w:rFonts w:ascii="Consolas" w:hAnsi="Consolas" w:cs="Consolas" w:hint="eastAsia"/>
+        </w:rPr>
+        <w:t xml:space="preserve">&gt;&gt; </w:t>
+      </w:r>
+      <w:r>
+        <w:rPr>
+          <w:rFonts w:ascii="Consolas" w:hAnsi="Consolas" w:cs="Consolas" w:hint="eastAsia"/>
+        </w:rPr>
+        <w:t>B.</w:t>
+      </w:r>
+    </w:p>
+    <w:p>
+      <w:pPr>
+        <w:pStyle w:val="NoSpacing"/>
+        <w:numPr>
+          <w:ilvl w:val="0"/>
+          <w:numId w:val="2"/>
+        </w:numPr>
+        <w:rPr>
+          <w:rFonts w:ascii="Consolas" w:hAnsi="Consolas" w:cs="Consolas"/>
+        </w:rPr>
+      </w:pPr>
+      <w:r>
+        <w:rPr>
+          <w:rFonts w:ascii="Consolas" w:hAnsi="Consolas" w:cs="Consolas" w:hint="eastAsia"/>
+        </w:rPr>
+        <w:t xml:space="preserve">rsd - Sets R0 to (A </w:t>
+      </w:r>
+      <w:r>
+        <w:rPr>
+          <w:rFonts w:ascii="Consolas" w:hAnsi="Consolas" w:cs="Consolas" w:hint="eastAsia"/>
+        </w:rPr>
+        <w:t xml:space="preserve">&gt;&gt; </w:t>
+      </w:r>
+      <w:r>
+        <w:rPr>
+          <w:rFonts w:ascii="Consolas" w:hAnsi="Consolas" w:cs="Consolas" w:hint="eastAsia"/>
+        </w:rPr>
+        <w:t>B) - 1.</w:t>
+      </w:r>
+    </w:p>
+    <w:p>
+      <w:pPr>
+        <w:pStyle w:val="NoSpacing"/>
+        <w:numPr>
+          <w:ilvl w:val="0"/>
+          <w:numId w:val="2"/>
+        </w:numPr>
+        <w:rPr>
+          <w:rFonts w:ascii="Consolas" w:hAnsi="Consolas" w:cs="Consolas"/>
+        </w:rPr>
+      </w:pPr>
+      <w:r>
+        <w:rPr>
+          <w:rFonts w:ascii="Consolas" w:hAnsi="Consolas" w:cs="Consolas" w:hint="eastAsia"/>
+        </w:rPr>
+        <w:t xml:space="preserve">irsn - Sets R0 to !((A + 1) </w:t>
+      </w:r>
+      <w:r>
+        <w:rPr>
+          <w:rFonts w:ascii="Consolas" w:hAnsi="Consolas" w:cs="Consolas" w:hint="eastAsia"/>
+        </w:rPr>
+        <w:t xml:space="preserve">&gt;&gt; </w:t>
+      </w:r>
+      <w:r>
+        <w:rPr>
+          <w:rFonts w:ascii="Consolas" w:hAnsi="Consolas" w:cs="Consolas" w:hint="eastAsia"/>
+        </w:rPr>
+        <w:t>B).</w:t>
+      </w:r>
+    </w:p>
+    <w:p>
+      <w:pPr>
+        <w:pStyle w:val="NoSpacing"/>
+        <w:numPr>
+          <w:ilvl w:val="0"/>
+          <w:numId w:val="2"/>
+        </w:numPr>
+        <w:rPr>
+          <w:rFonts w:ascii="Consolas" w:hAnsi="Consolas" w:cs="Consolas"/>
+        </w:rPr>
+      </w:pPr>
+      <w:r>
+        <w:rPr>
+          <w:rFonts w:ascii="Consolas" w:hAnsi="Consolas" w:cs="Consolas" w:hint="eastAsia"/>
+        </w:rPr>
+        <w:t xml:space="preserve">rsdn - Sets R0 to !((A </w:t>
+      </w:r>
+      <w:r>
+        <w:rPr>
+          <w:rFonts w:ascii="Consolas" w:hAnsi="Consolas" w:cs="Consolas" w:hint="eastAsia"/>
+        </w:rPr>
+        <w:t xml:space="preserve">&gt;&gt; </w:t>
+      </w:r>
+      <w:r>
+        <w:rPr>
+          <w:rFonts w:ascii="Consolas" w:hAnsi="Consolas" w:cs="Consolas" w:hint="eastAsia"/>
+        </w:rPr>
+        <w:t>B) - 1).</w:t>
+      </w:r>
+    </w:p>
+    <w:p>
+      <w:pPr>
+        <w:pStyle w:val="NoSpacing"/>
+        <w:numPr>
+          <w:ilvl w:val="0"/>
+          <w:numId w:val="2"/>
+        </w:numPr>
+        <w:rPr>
+          <w:rFonts w:ascii="Consolas" w:hAnsi="Consolas" w:cs="Consolas"/>
+        </w:rPr>
+      </w:pPr>
+      <w:r>
+        <w:rPr>
+          <w:rFonts w:ascii="Consolas" w:hAnsi="Consolas" w:cs="Consolas" w:hint="eastAsia"/>
+        </w:rPr>
+        <w:t>rr - Sets R0 to A ~</w:t>
+      </w:r>
+      <w:r>
+        <w:rPr>
+          <w:rFonts w:ascii="Consolas" w:hAnsi="Consolas" w:cs="Consolas" w:hint="eastAsia"/>
+        </w:rPr>
+        <w:t>&gt;</w:t>
+      </w:r>
+      <w:r>
+        <w:rPr>
+          <w:rFonts w:ascii="Consolas" w:hAnsi="Consolas" w:cs="Consolas" w:hint="eastAsia"/>
+        </w:rPr>
+        <w:t xml:space="preserve"> B.</w:t>
+      </w:r>
+    </w:p>
+    <w:p>
+      <w:pPr>
+        <w:pStyle w:val="NoSpacing"/>
+        <w:numPr>
+          <w:ilvl w:val="0"/>
+          <w:numId w:val="2"/>
+        </w:numPr>
+        <w:rPr>
+          <w:rFonts w:ascii="Consolas" w:hAnsi="Consolas" w:cs="Consolas"/>
+        </w:rPr>
+      </w:pPr>
+      <w:r>
+        <w:rPr>
+          <w:rFonts w:ascii="Consolas" w:hAnsi="Consolas" w:cs="Consolas" w:hint="eastAsia"/>
+        </w:rPr>
+        <w:t xml:space="preserve">rrn - Sets R0 to !(A </w:t>
+      </w:r>
+      <w:r>
+        <w:rPr>
+          <w:rFonts w:ascii="Consolas" w:hAnsi="Consolas" w:cs="Consolas" w:hint="eastAsia"/>
+        </w:rPr>
+        <w:t xml:space="preserve">~&gt; </w:t>
+      </w:r>
+      <w:r>
+        <w:rPr>
+          <w:rFonts w:ascii="Consolas" w:hAnsi="Consolas" w:cs="Consolas" w:hint="eastAsia"/>
+        </w:rPr>
+        <w:t>B).</w:t>
+      </w:r>
+    </w:p>
+    <w:p>
+      <w:pPr>
+        <w:pStyle w:val="NoSpacing"/>
+        <w:numPr>
+          <w:ilvl w:val="0"/>
+          <w:numId w:val="2"/>
+        </w:numPr>
+        <w:rPr>
+          <w:rFonts w:ascii="Consolas" w:hAnsi="Consolas" w:cs="Consolas"/>
+        </w:rPr>
+      </w:pPr>
+      <w:r>
+        <w:rPr>
+          <w:rFonts w:ascii="Consolas" w:hAnsi="Consolas" w:cs="Consolas" w:hint="eastAsia"/>
+        </w:rPr>
+        <w:t xml:space="preserve">irr - Sets R0 to (A + 1) </w:t>
+      </w:r>
+      <w:r>
+        <w:rPr>
+          <w:rFonts w:ascii="Consolas" w:hAnsi="Consolas" w:cs="Consolas" w:hint="eastAsia"/>
+        </w:rPr>
+        <w:t xml:space="preserve">~&gt; </w:t>
+      </w:r>
+      <w:r>
+        <w:rPr>
+          <w:rFonts w:ascii="Consolas" w:hAnsi="Consolas" w:cs="Consolas" w:hint="eastAsia"/>
+        </w:rPr>
+        <w:t>B).</w:t>
+      </w:r>
+    </w:p>
+    <w:p>
+      <w:pPr>
+        <w:pStyle w:val="NoSpacing"/>
+        <w:numPr>
+          <w:ilvl w:val="0"/>
+          <w:numId w:val="2"/>
+        </w:numPr>
+        <w:rPr>
+          <w:rFonts w:ascii="Consolas" w:hAnsi="Consolas" w:cs="Consolas"/>
+        </w:rPr>
+      </w:pPr>
+      <w:r>
+        <w:rPr>
+          <w:rFonts w:ascii="Consolas" w:hAnsi="Consolas" w:cs="Consolas" w:hint="eastAsia"/>
+        </w:rPr>
+        <w:t xml:space="preserve">rrd - Sets R0 to (A </w:t>
+      </w:r>
+      <w:r>
+        <w:rPr>
+          <w:rFonts w:ascii="Consolas" w:hAnsi="Consolas" w:cs="Consolas" w:hint="eastAsia"/>
+        </w:rPr>
+        <w:t xml:space="preserve">~&gt; </w:t>
+      </w:r>
+      <w:r>
+        <w:rPr>
+          <w:rFonts w:ascii="Consolas" w:hAnsi="Consolas" w:cs="Consolas" w:hint="eastAsia"/>
+        </w:rPr>
+        <w:t>B) - 1</w:t>
+      </w:r>
+    </w:p>
+    <w:p>
+      <w:pPr>
+        <w:pStyle w:val="NoSpacing"/>
+        <w:numPr>
+          <w:ilvl w:val="0"/>
+          <w:numId w:val="2"/>
+        </w:numPr>
+        <w:rPr>
+          <w:rFonts w:ascii="Consolas" w:hAnsi="Consolas" w:cs="Consolas"/>
+        </w:rPr>
+      </w:pPr>
+      <w:r>
+        <w:rPr>
+          <w:rFonts w:ascii="Consolas" w:hAnsi="Consolas" w:cs="Consolas" w:hint="eastAsia"/>
+        </w:rPr>
+        <w:t xml:space="preserve">irrn - Sets R0 to !((A + 1) </w:t>
+      </w:r>
+      <w:r>
+        <w:rPr>
+          <w:rFonts w:ascii="Consolas" w:hAnsi="Consolas" w:cs="Consolas" w:hint="eastAsia"/>
+        </w:rPr>
+        <w:t xml:space="preserve">~&gt; </w:t>
+      </w:r>
+      <w:r>
+        <w:rPr>
+          <w:rFonts w:ascii="Consolas" w:hAnsi="Consolas" w:cs="Consolas" w:hint="eastAsia"/>
+        </w:rPr>
+        <w:t>B)</w:t>
+      </w:r>
+    </w:p>
+    <w:p>
+      <w:pPr>
+        <w:pStyle w:val="NoSpacing"/>
+        <w:numPr>
+          <w:ilvl w:val="0"/>
+          <w:numId w:val="2"/>
+        </w:numPr>
+        <w:rPr>
+          <w:rFonts w:ascii="Consolas" w:hAnsi="Consolas" w:cs="Consolas"/>
+        </w:rPr>
+      </w:pPr>
+      <w:r>
+        <w:rPr>
+          <w:rFonts w:ascii="Consolas" w:hAnsi="Consolas" w:cs="Consolas" w:hint="eastAsia"/>
+        </w:rPr>
+        <w:t xml:space="preserve">rrdn - Sets R0 to !((A </w:t>
+      </w:r>
+      <w:r>
+        <w:rPr>
+          <w:rFonts w:ascii="Consolas" w:hAnsi="Consolas" w:cs="Consolas" w:hint="eastAsia"/>
+        </w:rPr>
+        <w:t xml:space="preserve">~&gt; </w:t>
+      </w:r>
+      <w:r>
+        <w:rPr>
+          <w:rFonts w:ascii="Consolas" w:hAnsi="Consolas" w:cs="Consolas" w:hint="eastAsia"/>
+        </w:rPr>
+        <w:t>B) - 1).</w:t>
+      </w:r>
+    </w:p>
+    <w:p>
+      <w:pPr>
+        <w:pStyle w:val="NoSpacing"/>
+        <w:numPr>
+          <w:ilvl w:val="0"/>
+          <w:numId w:val="2"/>
+        </w:numPr>
+        <w:rPr>
+          <w:rFonts w:ascii="Consolas" w:hAnsi="Consolas" w:cs="Consolas"/>
+        </w:rPr>
+      </w:pPr>
+      <w:r>
+        <w:rPr>
+          <w:rFonts w:ascii="Consolas" w:hAnsi="Consolas" w:cs="Consolas" w:hint="eastAsia"/>
+        </w:rPr>
+        <w:t xml:space="preserve">ras - Sets R0 to A </w:t>
+      </w:r>
+      <w:r>
+        <w:rPr>
+          <w:rFonts w:ascii="Consolas" w:hAnsi="Consolas" w:cs="Consolas" w:hint="eastAsia"/>
+        </w:rPr>
+        <w:t>&gt;&gt;&gt;</w:t>
+      </w:r>
+      <w:r>
+        <w:rPr>
+          <w:rFonts w:ascii="Consolas" w:hAnsi="Consolas" w:cs="Consolas" w:hint="eastAsia"/>
+        </w:rPr>
+        <w:t xml:space="preserve"> B.</w:t>
+      </w:r>
+    </w:p>
+    <w:p>
+      <w:pPr>
+        <w:pStyle w:val="NoSpacing"/>
+        <w:numPr>
+          <w:ilvl w:val="0"/>
+          <w:numId w:val="2"/>
+        </w:numPr>
+        <w:rPr>
+          <w:rFonts w:ascii="Consolas" w:hAnsi="Consolas" w:cs="Consolas"/>
+        </w:rPr>
+      </w:pPr>
+      <w:r>
+        <w:rPr>
+          <w:rFonts w:ascii="Consolas" w:hAnsi="Consolas" w:cs="Consolas" w:hint="eastAsia"/>
+        </w:rPr>
+        <w:t xml:space="preserve">rasn - Sets R0 to !(A </w:t>
+      </w:r>
+      <w:r>
+        <w:rPr>
+          <w:rFonts w:ascii="Consolas" w:hAnsi="Consolas" w:cs="Consolas" w:hint="eastAsia"/>
+        </w:rPr>
+        <w:t xml:space="preserve">&gt;&gt;&gt; </w:t>
+      </w:r>
+      <w:r>
+        <w:rPr>
+          <w:rFonts w:ascii="Consolas" w:hAnsi="Consolas" w:cs="Consolas" w:hint="eastAsia"/>
+        </w:rPr>
+        <w:t>B).</w:t>
+      </w:r>
+    </w:p>
+    <w:p>
+      <w:pPr>
+        <w:pStyle w:val="NoSpacing"/>
+        <w:numPr>
+          <w:ilvl w:val="0"/>
+          <w:numId w:val="2"/>
+        </w:numPr>
+        <w:rPr>
+          <w:rFonts w:ascii="Consolas" w:hAnsi="Consolas" w:cs="Consolas"/>
+        </w:rPr>
+      </w:pPr>
+      <w:r>
+        <w:rPr>
+          <w:rFonts w:ascii="Consolas" w:hAnsi="Consolas" w:cs="Consolas" w:hint="eastAsia"/>
+        </w:rPr>
+        <w:t xml:space="preserve">iras - Sets R0 to (A + 1) </w:t>
+      </w:r>
+      <w:r>
+        <w:rPr>
+          <w:rFonts w:ascii="Consolas" w:hAnsi="Consolas" w:cs="Consolas" w:hint="eastAsia"/>
+        </w:rPr>
+        <w:t xml:space="preserve">&gt;&gt;&gt; </w:t>
+      </w:r>
+      <w:r>
+        <w:rPr>
+          <w:rFonts w:ascii="Consolas" w:hAnsi="Consolas" w:cs="Consolas" w:hint="eastAsia"/>
+        </w:rPr>
+        <w:t>B.</w:t>
+      </w:r>
+    </w:p>
+    <w:p>
+      <w:pPr>
+        <w:pStyle w:val="NoSpacing"/>
+        <w:numPr>
+          <w:ilvl w:val="0"/>
+          <w:numId w:val="2"/>
+        </w:numPr>
+        <w:rPr>
+          <w:rFonts w:ascii="Consolas" w:hAnsi="Consolas" w:cs="Consolas"/>
+        </w:rPr>
+      </w:pPr>
+      <w:r>
+        <w:rPr>
+          <w:rFonts w:ascii="Consolas" w:hAnsi="Consolas" w:cs="Consolas" w:hint="eastAsia"/>
+        </w:rPr>
+        <w:t xml:space="preserve">rasd - Sets R0 to (A </w:t>
+      </w:r>
+      <w:r>
+        <w:rPr>
+          <w:rFonts w:ascii="Consolas" w:hAnsi="Consolas" w:cs="Consolas" w:hint="eastAsia"/>
+        </w:rPr>
+        <w:t xml:space="preserve">&gt;&gt;&gt; </w:t>
+      </w:r>
+      <w:r>
+        <w:rPr>
+          <w:rFonts w:ascii="Consolas" w:hAnsi="Consolas" w:cs="Consolas" w:hint="eastAsia"/>
+        </w:rPr>
+        <w:t>B) - 1.</w:t>
+      </w:r>
+    </w:p>
+    <w:p>
+      <w:pPr>
+        <w:pStyle w:val="NoSpacing"/>
+        <w:numPr>
+          <w:ilvl w:val="0"/>
+          <w:numId w:val="2"/>
+        </w:numPr>
+        <w:rPr>
+          <w:rFonts w:ascii="Consolas" w:hAnsi="Consolas" w:cs="Consolas"/>
+        </w:rPr>
+      </w:pPr>
+      <w:r>
+        <w:rPr>
+          <w:rFonts w:ascii="Consolas" w:hAnsi="Consolas" w:cs="Consolas" w:hint="eastAsia"/>
+        </w:rPr>
+        <w:t xml:space="preserve">irasn - Sets R0 to !((A + 1) </w:t>
+      </w:r>
+      <w:r>
+        <w:rPr>
+          <w:rFonts w:ascii="Consolas" w:hAnsi="Consolas" w:cs="Consolas" w:hint="eastAsia"/>
+        </w:rPr>
+        <w:t xml:space="preserve">&gt;&gt;&gt; </w:t>
+      </w:r>
+      <w:r>
+        <w:rPr>
+          <w:rFonts w:ascii="Consolas" w:hAnsi="Consolas" w:cs="Consolas" w:hint="eastAsia"/>
+        </w:rPr>
+        <w:t>B).</w:t>
+      </w:r>
+    </w:p>
+    <w:p>
+      <w:pPr>
+        <w:pStyle w:val="NoSpacing"/>
+        <w:numPr>
+          <w:ilvl w:val="0"/>
+          <w:numId w:val="2"/>
+        </w:numPr>
+        <w:rPr>
+          <w:rFonts w:ascii="Consolas" w:hAnsi="Consolas" w:cs="Consolas"/>
+        </w:rPr>
+      </w:pPr>
+      <w:r>
+        <w:rPr>
+          <w:rFonts w:ascii="Consolas" w:hAnsi="Consolas" w:cs="Consolas" w:hint="eastAsia"/>
+        </w:rPr>
+        <w:t xml:space="preserve">rasdn - Sets R0 to !((A </w:t>
+      </w:r>
+      <w:r>
+        <w:rPr>
+          <w:rFonts w:ascii="Consolas" w:hAnsi="Consolas" w:cs="Consolas" w:hint="eastAsia"/>
+        </w:rPr>
+        <w:t xml:space="preserve">&gt;&gt;&gt; </w:t>
+      </w:r>
+      <w:r>
+        <w:rPr>
+          <w:rFonts w:ascii="Consolas" w:hAnsi="Consolas" w:cs="Consolas" w:hint="eastAsia"/>
+        </w:rPr>
+        <w:t>B) - 1).</w:t>
+      </w:r>
+    </w:p>
+    <w:p>
+      <w:pPr>
+        <w:pStyle w:val="NoSpacing"/>
+        <w:numPr>
+          <w:ilvl w:val="0"/>
+          <w:numId w:val="2"/>
+        </w:numPr>
+        <w:rPr>
+          <w:rFonts w:ascii="Consolas" w:hAnsi="Consolas" w:cs="Consolas"/>
+        </w:rPr>
+      </w:pPr>
+      <w:r>
+        <w:rPr>
+          <w:rFonts w:ascii="Consolas" w:hAnsi="Consolas" w:cs="Consolas" w:hint="eastAsia"/>
+        </w:rPr>
+        <w:t xml:space="preserve">rar - Sets R0 to </w:t>
+      </w:r>
+      <w:r>
+        <w:rPr>
+          <w:rFonts w:ascii="Consolas" w:hAnsi="Consolas" w:cs="Consolas" w:hint="eastAsia"/>
+        </w:rPr>
+        <w:t xml:space="preserve">A </w:t>
+      </w:r>
+      <w:r>
+        <w:rPr>
+          <w:rFonts w:ascii="Consolas" w:hAnsi="Consolas" w:cs="Consolas" w:hint="eastAsia"/>
+        </w:rPr>
+        <w:t>~</w:t>
+      </w:r>
+      <w:r>
+        <w:rPr>
+          <w:rFonts w:ascii="Consolas" w:hAnsi="Consolas" w:cs="Consolas" w:hint="eastAsia"/>
+        </w:rPr>
+        <w:t>&gt;&gt;</w:t>
+      </w:r>
+      <w:r>
+        <w:rPr>
+          <w:rFonts w:ascii="Consolas" w:hAnsi="Consolas" w:cs="Consolas" w:hint="eastAsia"/>
+        </w:rPr>
+        <w:t xml:space="preserve"> B.</w:t>
+      </w:r>
+    </w:p>
+    <w:p>
+      <w:pPr>
+        <w:pStyle w:val="NoSpacing"/>
+        <w:numPr>
+          <w:ilvl w:val="0"/>
+          <w:numId w:val="2"/>
+        </w:numPr>
+        <w:rPr>
+          <w:rFonts w:ascii="Consolas" w:hAnsi="Consolas" w:cs="Consolas"/>
+        </w:rPr>
+      </w:pPr>
+      <w:r>
+        <w:rPr>
+          <w:rFonts w:ascii="Consolas" w:hAnsi="Consolas" w:cs="Consolas" w:hint="eastAsia"/>
+        </w:rPr>
+        <w:t xml:space="preserve">rarn - Sets R0 to !(A </w:t>
+      </w:r>
+      <w:r>
+        <w:rPr>
+          <w:rFonts w:ascii="Consolas" w:hAnsi="Consolas" w:cs="Consolas" w:hint="eastAsia"/>
+        </w:rPr>
+        <w:t xml:space="preserve">~&gt;&gt; </w:t>
+      </w:r>
+      <w:r>
+        <w:rPr>
+          <w:rFonts w:ascii="Consolas" w:hAnsi="Consolas" w:cs="Consolas" w:hint="eastAsia"/>
+        </w:rPr>
+        <w:t>B).</w:t>
+      </w:r>
+    </w:p>
+    <w:p>
+      <w:pPr>
+        <w:pStyle w:val="NoSpacing"/>
+        <w:numPr>
+          <w:ilvl w:val="0"/>
+          <w:numId w:val="2"/>
+        </w:numPr>
+        <w:rPr>
+          <w:rFonts w:ascii="Consolas" w:hAnsi="Consolas" w:cs="Consolas"/>
+        </w:rPr>
+      </w:pPr>
+      <w:r>
+        <w:rPr>
+          <w:rFonts w:ascii="Consolas" w:hAnsi="Consolas" w:cs="Consolas" w:hint="eastAsia"/>
+        </w:rPr>
+        <w:t xml:space="preserve">irar - Sets R0 to (A + 1) </w:t>
+      </w:r>
+      <w:r>
+        <w:rPr>
+          <w:rFonts w:ascii="Consolas" w:hAnsi="Consolas" w:cs="Consolas" w:hint="eastAsia"/>
+        </w:rPr>
+        <w:t xml:space="preserve">~&gt;&gt; </w:t>
+      </w:r>
+      <w:r>
+        <w:rPr>
+          <w:rFonts w:ascii="Consolas" w:hAnsi="Consolas" w:cs="Consolas" w:hint="eastAsia"/>
+        </w:rPr>
+        <w:t>B.</w:t>
+      </w:r>
+    </w:p>
+    <w:p>
+      <w:pPr>
+        <w:pStyle w:val="NoSpacing"/>
+        <w:numPr>
+          <w:ilvl w:val="0"/>
+          <w:numId w:val="2"/>
+        </w:numPr>
+        <w:rPr>
+          <w:rFonts w:ascii="Consolas" w:hAnsi="Consolas" w:cs="Consolas"/>
+        </w:rPr>
+      </w:pPr>
+      <w:r>
+        <w:rPr>
+          <w:rFonts w:ascii="Consolas" w:hAnsi="Consolas" w:cs="Consolas" w:hint="eastAsia"/>
+        </w:rPr>
+        <w:t xml:space="preserve">rard - Sets R0 to (A </w:t>
+      </w:r>
+      <w:r>
+        <w:rPr>
+          <w:rFonts w:ascii="Consolas" w:hAnsi="Consolas" w:cs="Consolas" w:hint="eastAsia"/>
+        </w:rPr>
+        <w:t xml:space="preserve">~&gt;&gt; </w:t>
+      </w:r>
+      <w:r>
+        <w:rPr>
+          <w:rFonts w:ascii="Consolas" w:hAnsi="Consolas" w:cs="Consolas" w:hint="eastAsia"/>
+        </w:rPr>
+        <w:t>B) - 1.</w:t>
+      </w:r>
+    </w:p>
+    <w:p>
+      <w:pPr>
+        <w:pStyle w:val="NoSpacing"/>
+        <w:numPr>
+          <w:ilvl w:val="0"/>
+          <w:numId w:val="2"/>
+        </w:numPr>
+        <w:rPr>
+          <w:rFonts w:ascii="Consolas" w:hAnsi="Consolas" w:cs="Consolas"/>
+        </w:rPr>
+      </w:pPr>
+      <w:r>
+        <w:rPr>
+          <w:rFonts w:ascii="Consolas" w:hAnsi="Consolas" w:cs="Consolas" w:hint="eastAsia"/>
+        </w:rPr>
+        <w:t xml:space="preserve">irarn - Sets R0 to !(A + 1) </w:t>
+      </w:r>
+      <w:r>
+        <w:rPr>
+          <w:rFonts w:ascii="Consolas" w:hAnsi="Consolas" w:cs="Consolas" w:hint="eastAsia"/>
+        </w:rPr>
+        <w:t xml:space="preserve">~&gt;&gt; </w:t>
+      </w:r>
+      <w:r>
+        <w:rPr>
+          <w:rFonts w:ascii="Consolas" w:hAnsi="Consolas" w:cs="Consolas" w:hint="eastAsia"/>
+        </w:rPr>
+        <w:t>B)).</w:t>
+      </w:r>
+    </w:p>
+    <w:p>
+      <w:pPr>
+        <w:pStyle w:val="NoSpacing"/>
+        <w:numPr>
+          <w:ilvl w:val="0"/>
+          <w:numId w:val="2"/>
+        </w:numPr>
+        <w:rPr>
+          <w:rFonts w:ascii="Consolas" w:hAnsi="Consolas" w:cs="Consolas"/>
+        </w:rPr>
+      </w:pPr>
+      <w:r>
+        <w:rPr>
+          <w:rFonts w:ascii="Consolas" w:hAnsi="Consolas" w:cs="Consolas" w:hint="eastAsia"/>
+        </w:rPr>
+        <w:t xml:space="preserve">rardn - Sets R0 to !(A </w:t>
+      </w:r>
+      <w:r>
+        <w:rPr>
+          <w:rFonts w:ascii="Consolas" w:hAnsi="Consolas" w:cs="Consolas" w:hint="eastAsia"/>
+        </w:rPr>
+        <w:t xml:space="preserve">~&gt;&gt; </w:t>
+      </w:r>
+      <w:r>
+        <w:rPr>
+          <w:rFonts w:ascii="Consolas" w:hAnsi="Consolas" w:cs="Consolas" w:hint="eastAsia"/>
+        </w:rPr>
+        <w:t>B) - 1).</w:t>
+      </w:r>
+    </w:p>
+    <w:p>
+      <w:pPr>
+        <w:pStyle w:val="NoSpacing"/>
+        <w:numPr>
+          <w:ilvl w:val="0"/>
+          <w:numId w:val="2"/>
+        </w:numPr>
+        <w:rPr>
+          <w:rFonts w:ascii="Consolas" w:hAnsi="Consolas" w:cs="Consolas"/>
+        </w:rPr>
+      </w:pPr>
+      <w:r>
+        <w:rPr>
+          <w:rFonts w:ascii="Consolas" w:hAnsi="Consolas" w:cs="Consolas" w:hint="eastAsia"/>
+        </w:rPr>
+        <w:t>jmp</w:t>
+      </w:r>
+      <w:r>
+        <w:rPr>
+          <w:rFonts w:ascii="Consolas" w:hAnsi="Consolas" w:cs="Consolas" w:hint="eastAsia"/>
+        </w:rPr>
+        <w:t xml:space="preserve"> - Sets the current instruction to R1's value.</w:t>
+      </w:r>
+    </w:p>
+    <w:p>
+      <w:pPr>
+        <w:pStyle w:val="NoSpacing"/>
+        <w:numPr>
+          <w:ilvl w:val="0"/>
+          <w:numId w:val="2"/>
+        </w:numPr>
+        <w:rPr>
+          <w:rFonts w:ascii="Consolas" w:hAnsi="Consolas" w:cs="Consolas"/>
+        </w:rPr>
+      </w:pPr>
+      <w:r>
+        <w:rPr>
+          <w:rFonts w:ascii="Consolas" w:hAnsi="Consolas" w:cs="Consolas" w:hint="eastAsia"/>
+        </w:rPr>
         <w:lastRenderedPageBreak/>
-        <w:t>ils</w:t>
-      </w:r>
-      <w:r>
-        <w:rPr>
-          <w:rFonts w:ascii="Consolas" w:hAnsi="Consolas" w:cs="Consolas" w:hint="eastAsia"/>
-        </w:rPr>
-        <w:t>n</w:t>
-      </w:r>
-      <w:r>
-        <w:rPr>
-          <w:rFonts w:ascii="Consolas" w:hAnsi="Consolas" w:cs="Consolas" w:hint="eastAsia"/>
-        </w:rPr>
-        <w:t xml:space="preserve"> - Sets R0 to !((A</w:t>
-      </w:r>
-      <w:r>
-        <w:rPr>
-          <w:rFonts w:ascii="Consolas" w:hAnsi="Consolas" w:cs="Consolas" w:hint="eastAsia"/>
-        </w:rPr>
-        <w:t xml:space="preserve"> </w:t>
-      </w:r>
-      <w:r>
-        <w:rPr>
-          <w:rFonts w:ascii="Consolas" w:hAnsi="Consolas" w:cs="Consolas" w:hint="eastAsia"/>
-        </w:rPr>
-        <w:t>+</w:t>
-      </w:r>
-      <w:r>
-        <w:rPr>
-          <w:rFonts w:ascii="Consolas" w:hAnsi="Consolas" w:cs="Consolas" w:hint="eastAsia"/>
-        </w:rPr>
-        <w:t xml:space="preserve"> </w:t>
-      </w:r>
-      <w:r>
-        <w:rPr>
-          <w:rFonts w:ascii="Consolas" w:hAnsi="Consolas" w:cs="Consolas" w:hint="eastAsia"/>
-        </w:rPr>
-        <w:t>1) &lt;&lt; B).</w:t>
-      </w:r>
-    </w:p>
-    <w:p>
-      <w:pPr>
-        <w:pStyle w:val="NoSpacing"/>
-        <w:numPr>
-          <w:ilvl w:val="0"/>
-          <w:numId w:val="2"/>
-        </w:numPr>
-        <w:rPr>
-          <w:rFonts w:ascii="Consolas" w:hAnsi="Consolas" w:cs="Consolas"/>
-        </w:rPr>
-      </w:pPr>
-      <w:r>
-        <w:rPr>
-          <w:rFonts w:ascii="Consolas" w:hAnsi="Consolas" w:cs="Consolas" w:hint="eastAsia"/>
-        </w:rPr>
-        <w:t>lsdn</w:t>
-      </w:r>
-      <w:r>
-        <w:rPr>
-          <w:rFonts w:ascii="Consolas" w:hAnsi="Consolas" w:cs="Consolas" w:hint="eastAsia"/>
-        </w:rPr>
-        <w:t xml:space="preserve"> - Sets R0 to !</w:t>
-      </w:r>
-      <w:r>
-        <w:rPr>
-          <w:rFonts w:ascii="Consolas" w:hAnsi="Consolas" w:cs="Consolas" w:hint="eastAsia"/>
-        </w:rPr>
-        <w:t>(</w:t>
-      </w:r>
-      <w:r>
-        <w:rPr>
-          <w:rFonts w:ascii="Consolas" w:hAnsi="Consolas" w:cs="Consolas" w:hint="eastAsia"/>
-        </w:rPr>
-        <w:t>(A &lt;&lt; B) - 1</w:t>
-      </w:r>
-      <w:r>
-        <w:rPr>
-          <w:rFonts w:ascii="Consolas" w:hAnsi="Consolas" w:cs="Consolas" w:hint="eastAsia"/>
-        </w:rPr>
-        <w:t>)</w:t>
-      </w:r>
-      <w:r>
-        <w:rPr>
-          <w:rFonts w:ascii="Consolas" w:hAnsi="Consolas" w:cs="Consolas" w:hint="eastAsia"/>
-        </w:rPr>
-        <w:t>.</w:t>
-      </w:r>
-    </w:p>
-    <w:p>
-      <w:pPr>
-        <w:pStyle w:val="NoSpacing"/>
-        <w:numPr>
-          <w:ilvl w:val="0"/>
-          <w:numId w:val="2"/>
-        </w:numPr>
-        <w:rPr>
-          <w:rFonts w:ascii="Consolas" w:hAnsi="Consolas" w:cs="Consolas"/>
-        </w:rPr>
-      </w:pPr>
-      <w:r>
-        <w:rPr>
-          <w:rFonts w:ascii="Consolas" w:hAnsi="Consolas" w:cs="Consolas" w:hint="eastAsia"/>
-        </w:rPr>
-        <w:t>lr</w:t>
-      </w:r>
-      <w:r>
-        <w:rPr>
-          <w:rFonts w:ascii="Consolas" w:hAnsi="Consolas" w:cs="Consolas" w:hint="eastAsia"/>
-        </w:rPr>
-        <w:t xml:space="preserve"> - Sets R0 to A </w:t>
-      </w:r>
-      <w:r>
-        <w:rPr>
-          <w:rFonts w:ascii="Consolas" w:hAnsi="Consolas" w:cs="Consolas" w:hint="eastAsia"/>
-        </w:rPr>
-        <w:t>&lt;~ B.</w:t>
-      </w:r>
-    </w:p>
-    <w:p>
-      <w:pPr>
-        <w:pStyle w:val="NoSpacing"/>
-        <w:numPr>
-          <w:ilvl w:val="0"/>
-          <w:numId w:val="2"/>
-        </w:numPr>
-        <w:rPr>
-          <w:rFonts w:ascii="Consolas" w:hAnsi="Consolas" w:cs="Consolas"/>
-        </w:rPr>
-      </w:pPr>
-      <w:r>
-        <w:rPr>
-          <w:rFonts w:ascii="Consolas" w:hAnsi="Consolas" w:cs="Consolas" w:hint="eastAsia"/>
-        </w:rPr>
-        <w:t>lrn</w:t>
-      </w:r>
-      <w:r>
-        <w:rPr>
-          <w:rFonts w:ascii="Consolas" w:hAnsi="Consolas" w:cs="Consolas" w:hint="eastAsia"/>
-        </w:rPr>
-        <w:t xml:space="preserve"> - Sets R0 to </w:t>
-      </w:r>
-      <w:r>
-        <w:rPr>
-          <w:rFonts w:ascii="Consolas" w:hAnsi="Consolas" w:cs="Consolas" w:hint="eastAsia"/>
-        </w:rPr>
-        <w:t>!(A &lt;~ B).</w:t>
-      </w:r>
-    </w:p>
-    <w:p>
-      <w:pPr>
-        <w:pStyle w:val="NoSpacing"/>
-        <w:numPr>
-          <w:ilvl w:val="0"/>
-          <w:numId w:val="2"/>
-        </w:numPr>
-        <w:rPr>
-          <w:rFonts w:ascii="Consolas" w:hAnsi="Consolas" w:cs="Consolas"/>
-        </w:rPr>
-      </w:pPr>
-      <w:r>
-        <w:rPr>
-          <w:rFonts w:ascii="Consolas" w:hAnsi="Consolas" w:cs="Consolas" w:hint="eastAsia"/>
-        </w:rPr>
-        <w:t>i</w:t>
-      </w:r>
-      <w:r>
-        <w:rPr>
-          <w:rFonts w:ascii="Consolas" w:hAnsi="Consolas" w:cs="Consolas" w:hint="eastAsia"/>
-        </w:rPr>
-        <w:t>lr</w:t>
-      </w:r>
-      <w:r>
-        <w:rPr>
-          <w:rFonts w:ascii="Consolas" w:hAnsi="Consolas" w:cs="Consolas" w:hint="eastAsia"/>
-        </w:rPr>
-        <w:t xml:space="preserve"> - Sets R0 to</w:t>
-      </w:r>
-      <w:r>
-        <w:rPr>
-          <w:rFonts w:ascii="Consolas" w:hAnsi="Consolas" w:cs="Consolas" w:hint="eastAsia"/>
-        </w:rPr>
-        <w:t xml:space="preserve"> </w:t>
-      </w:r>
-      <w:r>
-        <w:rPr>
-          <w:rFonts w:ascii="Consolas" w:hAnsi="Consolas" w:cs="Consolas" w:hint="eastAsia"/>
-        </w:rPr>
-        <w:t>(A</w:t>
-      </w:r>
-      <w:r>
-        <w:rPr>
-          <w:rFonts w:ascii="Consolas" w:hAnsi="Consolas" w:cs="Consolas" w:hint="eastAsia"/>
-        </w:rPr>
-        <w:t xml:space="preserve"> </w:t>
-      </w:r>
-      <w:r>
-        <w:rPr>
-          <w:rFonts w:ascii="Consolas" w:hAnsi="Consolas" w:cs="Consolas" w:hint="eastAsia"/>
-        </w:rPr>
-        <w:t>+</w:t>
-      </w:r>
-      <w:r>
-        <w:rPr>
-          <w:rFonts w:ascii="Consolas" w:hAnsi="Consolas" w:cs="Consolas" w:hint="eastAsia"/>
-        </w:rPr>
-        <w:t xml:space="preserve"> </w:t>
-      </w:r>
-      <w:r>
-        <w:rPr>
-          <w:rFonts w:ascii="Consolas" w:hAnsi="Consolas" w:cs="Consolas" w:hint="eastAsia"/>
-        </w:rPr>
-        <w:t>1) &lt;~ B).</w:t>
-      </w:r>
-    </w:p>
-    <w:p>
-      <w:pPr>
-        <w:pStyle w:val="NoSpacing"/>
-        <w:numPr>
-          <w:ilvl w:val="0"/>
-          <w:numId w:val="2"/>
-        </w:numPr>
-        <w:rPr>
-          <w:rFonts w:ascii="Consolas" w:hAnsi="Consolas" w:cs="Consolas"/>
-        </w:rPr>
-      </w:pPr>
-      <w:r>
-        <w:rPr>
-          <w:rFonts w:ascii="Consolas" w:hAnsi="Consolas" w:cs="Consolas" w:hint="eastAsia"/>
-        </w:rPr>
-        <w:t>lrd</w:t>
-      </w:r>
-      <w:r>
-        <w:rPr>
-          <w:rFonts w:ascii="Consolas" w:hAnsi="Consolas" w:cs="Consolas" w:hint="eastAsia"/>
-        </w:rPr>
-        <w:t xml:space="preserve"> - Sets R0 to</w:t>
-      </w:r>
-      <w:r>
-        <w:rPr>
-          <w:rFonts w:ascii="Consolas" w:hAnsi="Consolas" w:cs="Consolas" w:hint="eastAsia"/>
-        </w:rPr>
-        <w:t xml:space="preserve"> </w:t>
-      </w:r>
-      <w:r>
-        <w:rPr>
-          <w:rFonts w:ascii="Consolas" w:hAnsi="Consolas" w:cs="Consolas" w:hint="eastAsia"/>
-        </w:rPr>
-        <w:t>(</w:t>
-      </w:r>
-      <w:r>
-        <w:rPr>
-          <w:rFonts w:ascii="Consolas" w:hAnsi="Consolas" w:cs="Consolas" w:hint="eastAsia"/>
-        </w:rPr>
-        <w:t>A &lt;~ B</w:t>
-      </w:r>
-      <w:r>
-        <w:rPr>
-          <w:rFonts w:ascii="Consolas" w:hAnsi="Consolas" w:cs="Consolas" w:hint="eastAsia"/>
-        </w:rPr>
-        <w:t>)</w:t>
-      </w:r>
-      <w:r>
-        <w:rPr>
-          <w:rFonts w:ascii="Consolas" w:hAnsi="Consolas" w:cs="Consolas" w:hint="eastAsia"/>
-        </w:rPr>
-        <w:t xml:space="preserve"> - 1</w:t>
-      </w:r>
-    </w:p>
-    <w:p>
-      <w:pPr>
-        <w:pStyle w:val="NoSpacing"/>
-        <w:numPr>
-          <w:ilvl w:val="0"/>
-          <w:numId w:val="2"/>
-        </w:numPr>
-        <w:rPr>
-          <w:rFonts w:ascii="Consolas" w:hAnsi="Consolas" w:cs="Consolas"/>
-        </w:rPr>
-      </w:pPr>
-      <w:r>
-        <w:rPr>
-          <w:rFonts w:ascii="Consolas" w:hAnsi="Consolas" w:cs="Consolas" w:hint="eastAsia"/>
-        </w:rPr>
-        <w:t>ilr</w:t>
-      </w:r>
-      <w:r>
-        <w:rPr>
-          <w:rFonts w:ascii="Consolas" w:hAnsi="Consolas" w:cs="Consolas" w:hint="eastAsia"/>
-        </w:rPr>
-        <w:t>n</w:t>
-      </w:r>
-      <w:r>
-        <w:rPr>
-          <w:rFonts w:ascii="Consolas" w:hAnsi="Consolas" w:cs="Consolas" w:hint="eastAsia"/>
-        </w:rPr>
-        <w:t xml:space="preserve"> - Sets R0 to</w:t>
-      </w:r>
-      <w:r>
-        <w:rPr>
-          <w:rFonts w:ascii="Consolas" w:hAnsi="Consolas" w:cs="Consolas" w:hint="eastAsia"/>
-        </w:rPr>
-        <w:t xml:space="preserve"> !((A</w:t>
-      </w:r>
-      <w:r>
-        <w:rPr>
-          <w:rFonts w:ascii="Consolas" w:hAnsi="Consolas" w:cs="Consolas" w:hint="eastAsia"/>
-        </w:rPr>
-        <w:t xml:space="preserve"> </w:t>
-      </w:r>
-      <w:r>
-        <w:rPr>
-          <w:rFonts w:ascii="Consolas" w:hAnsi="Consolas" w:cs="Consolas" w:hint="eastAsia"/>
-        </w:rPr>
-        <w:t>+</w:t>
-      </w:r>
-      <w:r>
-        <w:rPr>
-          <w:rFonts w:ascii="Consolas" w:hAnsi="Consolas" w:cs="Consolas" w:hint="eastAsia"/>
-        </w:rPr>
-        <w:t xml:space="preserve"> </w:t>
-      </w:r>
-      <w:r>
-        <w:rPr>
-          <w:rFonts w:ascii="Consolas" w:hAnsi="Consolas" w:cs="Consolas" w:hint="eastAsia"/>
-        </w:rPr>
-        <w:t>1) &lt;~ B)</w:t>
-      </w:r>
-    </w:p>
-    <w:p>
-      <w:pPr>
-        <w:pStyle w:val="NoSpacing"/>
-        <w:numPr>
-          <w:ilvl w:val="0"/>
-          <w:numId w:val="2"/>
-        </w:numPr>
-        <w:rPr>
-          <w:rFonts w:ascii="Consolas" w:hAnsi="Consolas" w:cs="Consolas"/>
-        </w:rPr>
-      </w:pPr>
-      <w:r>
-        <w:rPr>
-          <w:rFonts w:ascii="Consolas" w:hAnsi="Consolas" w:cs="Consolas" w:hint="eastAsia"/>
-        </w:rPr>
-        <w:t>lrdn</w:t>
-      </w:r>
-      <w:r>
-        <w:rPr>
-          <w:rFonts w:ascii="Consolas" w:hAnsi="Consolas" w:cs="Consolas" w:hint="eastAsia"/>
-        </w:rPr>
-        <w:t xml:space="preserve"> - Sets R0 to</w:t>
-      </w:r>
-      <w:r>
-        <w:rPr>
-          <w:rFonts w:ascii="Consolas" w:hAnsi="Consolas" w:cs="Consolas" w:hint="eastAsia"/>
-        </w:rPr>
-        <w:t xml:space="preserve"> </w:t>
-      </w:r>
-      <w:r>
-        <w:rPr>
-          <w:rFonts w:ascii="Consolas" w:hAnsi="Consolas" w:cs="Consolas" w:hint="eastAsia"/>
-        </w:rPr>
-        <w:t>!(</w:t>
-      </w:r>
-      <w:r>
-        <w:rPr>
-          <w:rFonts w:ascii="Consolas" w:hAnsi="Consolas" w:cs="Consolas" w:hint="eastAsia"/>
-        </w:rPr>
-        <w:t>(</w:t>
-      </w:r>
-      <w:r>
-        <w:rPr>
-          <w:rFonts w:ascii="Consolas" w:hAnsi="Consolas" w:cs="Consolas" w:hint="eastAsia"/>
-        </w:rPr>
-        <w:t>A &lt;~ B) - 1</w:t>
-      </w:r>
-      <w:r>
-        <w:rPr>
-          <w:rFonts w:ascii="Consolas" w:hAnsi="Consolas" w:cs="Consolas" w:hint="eastAsia"/>
-        </w:rPr>
-        <w:t>)</w:t>
-      </w:r>
-      <w:r>
-        <w:rPr>
-          <w:rFonts w:ascii="Consolas" w:hAnsi="Consolas" w:cs="Consolas" w:hint="eastAsia"/>
-        </w:rPr>
-        <w:t>.</w:t>
-      </w:r>
-    </w:p>
-    <w:p>
-      <w:pPr>
-        <w:pStyle w:val="NoSpacing"/>
-        <w:numPr>
-          <w:ilvl w:val="0"/>
-          <w:numId w:val="2"/>
-        </w:numPr>
-        <w:rPr>
-          <w:rFonts w:ascii="Consolas" w:hAnsi="Consolas" w:cs="Consolas"/>
-        </w:rPr>
-      </w:pPr>
-      <w:r>
-        <w:rPr>
-          <w:rFonts w:ascii="Consolas" w:hAnsi="Consolas" w:cs="Consolas" w:hint="eastAsia"/>
-        </w:rPr>
-        <w:t>las</w:t>
-      </w:r>
-      <w:r>
-        <w:rPr>
-          <w:rFonts w:ascii="Consolas" w:hAnsi="Consolas" w:cs="Consolas" w:hint="eastAsia"/>
-        </w:rPr>
-        <w:t xml:space="preserve"> - Sets R0 to</w:t>
-      </w:r>
-      <w:r>
-        <w:rPr>
-          <w:rFonts w:ascii="Consolas" w:hAnsi="Consolas" w:cs="Consolas" w:hint="eastAsia"/>
-        </w:rPr>
-        <w:t xml:space="preserve"> </w:t>
-      </w:r>
-      <w:r>
-        <w:rPr>
-          <w:rFonts w:ascii="Consolas" w:hAnsi="Consolas" w:cs="Consolas" w:hint="eastAsia"/>
-        </w:rPr>
-        <w:t xml:space="preserve">A </w:t>
-      </w:r>
-      <w:r>
-        <w:rPr>
-          <w:rFonts w:ascii="Consolas" w:hAnsi="Consolas" w:cs="Consolas" w:hint="eastAsia"/>
-        </w:rPr>
-        <w:t>&lt;&lt;&lt; B.</w:t>
-      </w:r>
-    </w:p>
-    <w:p>
-      <w:pPr>
-        <w:pStyle w:val="NoSpacing"/>
-        <w:numPr>
-          <w:ilvl w:val="0"/>
-          <w:numId w:val="2"/>
-        </w:numPr>
-        <w:rPr>
-          <w:rFonts w:ascii="Consolas" w:hAnsi="Consolas" w:cs="Consolas"/>
-        </w:rPr>
-      </w:pPr>
-      <w:r>
-        <w:rPr>
-          <w:rFonts w:ascii="Consolas" w:hAnsi="Consolas" w:cs="Consolas" w:hint="eastAsia"/>
-        </w:rPr>
-        <w:t>lasn</w:t>
-      </w:r>
-      <w:r>
-        <w:rPr>
-          <w:rFonts w:ascii="Consolas" w:hAnsi="Consolas" w:cs="Consolas" w:hint="eastAsia"/>
-        </w:rPr>
-        <w:t xml:space="preserve"> - Sets R0 to</w:t>
-      </w:r>
-      <w:r>
-        <w:rPr>
-          <w:rFonts w:ascii="Consolas" w:hAnsi="Consolas" w:cs="Consolas" w:hint="eastAsia"/>
-        </w:rPr>
-        <w:t xml:space="preserve"> !(A &lt;&lt;&lt; B).</w:t>
-      </w:r>
-    </w:p>
-    <w:p>
-      <w:pPr>
-        <w:pStyle w:val="NoSpacing"/>
-        <w:numPr>
-          <w:ilvl w:val="0"/>
-          <w:numId w:val="2"/>
-        </w:numPr>
-        <w:rPr>
-          <w:rFonts w:ascii="Consolas" w:hAnsi="Consolas" w:cs="Consolas"/>
-        </w:rPr>
-      </w:pPr>
-      <w:r>
-        <w:rPr>
-          <w:rFonts w:ascii="Consolas" w:hAnsi="Consolas" w:cs="Consolas" w:hint="eastAsia"/>
-        </w:rPr>
-        <w:t>i</w:t>
-      </w:r>
-      <w:r>
-        <w:rPr>
-          <w:rFonts w:ascii="Consolas" w:hAnsi="Consolas" w:cs="Consolas" w:hint="eastAsia"/>
-        </w:rPr>
-        <w:t>las</w:t>
-      </w:r>
-      <w:r>
-        <w:rPr>
-          <w:rFonts w:ascii="Consolas" w:hAnsi="Consolas" w:cs="Consolas" w:hint="eastAsia"/>
-        </w:rPr>
-        <w:t xml:space="preserve"> - Sets R0 to</w:t>
-      </w:r>
-      <w:r>
-        <w:rPr>
-          <w:rFonts w:ascii="Consolas" w:hAnsi="Consolas" w:cs="Consolas" w:hint="eastAsia"/>
-        </w:rPr>
-        <w:t xml:space="preserve"> (A</w:t>
-      </w:r>
-      <w:r>
-        <w:rPr>
-          <w:rFonts w:ascii="Consolas" w:hAnsi="Consolas" w:cs="Consolas" w:hint="eastAsia"/>
-        </w:rPr>
-        <w:t xml:space="preserve"> </w:t>
-      </w:r>
-      <w:r>
-        <w:rPr>
-          <w:rFonts w:ascii="Consolas" w:hAnsi="Consolas" w:cs="Consolas" w:hint="eastAsia"/>
-        </w:rPr>
-        <w:t>+</w:t>
-      </w:r>
-      <w:r>
-        <w:rPr>
-          <w:rFonts w:ascii="Consolas" w:hAnsi="Consolas" w:cs="Consolas" w:hint="eastAsia"/>
-        </w:rPr>
-        <w:t xml:space="preserve"> </w:t>
-      </w:r>
-      <w:r>
-        <w:rPr>
-          <w:rFonts w:ascii="Consolas" w:hAnsi="Consolas" w:cs="Consolas" w:hint="eastAsia"/>
-        </w:rPr>
-        <w:t>1) &lt;&lt;&lt; B.</w:t>
-      </w:r>
-    </w:p>
-    <w:p>
-      <w:pPr>
-        <w:pStyle w:val="NoSpacing"/>
-        <w:numPr>
-          <w:ilvl w:val="0"/>
-          <w:numId w:val="2"/>
-        </w:numPr>
-        <w:rPr>
-          <w:rFonts w:ascii="Consolas" w:hAnsi="Consolas" w:cs="Consolas"/>
-        </w:rPr>
-      </w:pPr>
-      <w:r>
-        <w:rPr>
-          <w:rFonts w:ascii="Consolas" w:hAnsi="Consolas" w:cs="Consolas" w:hint="eastAsia"/>
-        </w:rPr>
-        <w:t>lasd</w:t>
-      </w:r>
-      <w:r>
-        <w:rPr>
-          <w:rFonts w:ascii="Consolas" w:hAnsi="Consolas" w:cs="Consolas" w:hint="eastAsia"/>
-        </w:rPr>
-        <w:t xml:space="preserve"> - Sets R0 to</w:t>
-      </w:r>
-      <w:r>
-        <w:rPr>
-          <w:rFonts w:ascii="Consolas" w:hAnsi="Consolas" w:cs="Consolas" w:hint="eastAsia"/>
-        </w:rPr>
-        <w:t xml:space="preserve"> </w:t>
-      </w:r>
-      <w:r>
-        <w:rPr>
-          <w:rFonts w:ascii="Consolas" w:hAnsi="Consolas" w:cs="Consolas" w:hint="eastAsia"/>
-        </w:rPr>
-        <w:t>(A &lt;&lt;&lt; B) - 1</w:t>
-      </w:r>
-      <w:r>
-        <w:rPr>
-          <w:rFonts w:ascii="Consolas" w:hAnsi="Consolas" w:cs="Consolas" w:hint="eastAsia"/>
-        </w:rPr>
-        <w:t>.</w:t>
-      </w:r>
-    </w:p>
-    <w:p>
-      <w:pPr>
-        <w:pStyle w:val="NoSpacing"/>
-        <w:numPr>
-          <w:ilvl w:val="0"/>
-          <w:numId w:val="2"/>
-        </w:numPr>
-        <w:rPr>
-          <w:rFonts w:ascii="Consolas" w:hAnsi="Consolas" w:cs="Consolas"/>
-        </w:rPr>
-      </w:pPr>
-      <w:r>
-        <w:rPr>
-          <w:rFonts w:ascii="Consolas" w:hAnsi="Consolas" w:cs="Consolas" w:hint="eastAsia"/>
-        </w:rPr>
-        <w:t>ilas</w:t>
-      </w:r>
-      <w:r>
-        <w:rPr>
-          <w:rFonts w:ascii="Consolas" w:hAnsi="Consolas" w:cs="Consolas" w:hint="eastAsia"/>
-        </w:rPr>
-        <w:t>n</w:t>
-      </w:r>
-      <w:r>
-        <w:rPr>
-          <w:rFonts w:ascii="Consolas" w:hAnsi="Consolas" w:cs="Consolas" w:hint="eastAsia"/>
-        </w:rPr>
-        <w:t xml:space="preserve"> - Sets R0 to</w:t>
-      </w:r>
-      <w:r>
-        <w:rPr>
-          <w:rFonts w:ascii="Consolas" w:hAnsi="Consolas" w:cs="Consolas" w:hint="eastAsia"/>
-        </w:rPr>
-        <w:t xml:space="preserve"> </w:t>
-      </w:r>
-      <w:r>
-        <w:rPr>
-          <w:rFonts w:ascii="Consolas" w:hAnsi="Consolas" w:cs="Consolas" w:hint="eastAsia"/>
-        </w:rPr>
-        <w:t>!((A</w:t>
-      </w:r>
-      <w:r>
-        <w:rPr>
-          <w:rFonts w:ascii="Consolas" w:hAnsi="Consolas" w:cs="Consolas" w:hint="eastAsia"/>
-        </w:rPr>
-        <w:t xml:space="preserve"> </w:t>
-      </w:r>
-      <w:r>
-        <w:rPr>
-          <w:rFonts w:ascii="Consolas" w:hAnsi="Consolas" w:cs="Consolas" w:hint="eastAsia"/>
-        </w:rPr>
-        <w:t>+</w:t>
-      </w:r>
-      <w:r>
-        <w:rPr>
-          <w:rFonts w:ascii="Consolas" w:hAnsi="Consolas" w:cs="Consolas" w:hint="eastAsia"/>
-        </w:rPr>
-        <w:t xml:space="preserve"> </w:t>
-      </w:r>
-      <w:r>
-        <w:rPr>
-          <w:rFonts w:ascii="Consolas" w:hAnsi="Consolas" w:cs="Consolas" w:hint="eastAsia"/>
-        </w:rPr>
-        <w:t>1) &lt;&lt;&lt; B)</w:t>
-      </w:r>
-      <w:r>
-        <w:rPr>
-          <w:rFonts w:ascii="Consolas" w:hAnsi="Consolas" w:cs="Consolas" w:hint="eastAsia"/>
-        </w:rPr>
-        <w:t>.</w:t>
-      </w:r>
-    </w:p>
-    <w:p>
-      <w:pPr>
-        <w:pStyle w:val="NoSpacing"/>
-        <w:numPr>
-          <w:ilvl w:val="0"/>
-          <w:numId w:val="2"/>
-        </w:numPr>
-        <w:rPr>
-          <w:rFonts w:ascii="Consolas" w:hAnsi="Consolas" w:cs="Consolas"/>
-        </w:rPr>
-      </w:pPr>
-      <w:r>
-        <w:rPr>
-          <w:rFonts w:ascii="Consolas" w:hAnsi="Consolas" w:cs="Consolas" w:hint="eastAsia"/>
-        </w:rPr>
-        <w:t>lasdn</w:t>
-      </w:r>
-      <w:r>
-        <w:rPr>
-          <w:rFonts w:ascii="Consolas" w:hAnsi="Consolas" w:cs="Consolas" w:hint="eastAsia"/>
-        </w:rPr>
-        <w:t xml:space="preserve"> - Sets R0 to</w:t>
-      </w:r>
-      <w:r>
-        <w:rPr>
-          <w:rFonts w:ascii="Consolas" w:hAnsi="Consolas" w:cs="Consolas" w:hint="eastAsia"/>
-        </w:rPr>
-        <w:t xml:space="preserve"> </w:t>
-      </w:r>
-      <w:r>
-        <w:rPr>
-          <w:rFonts w:ascii="Consolas" w:hAnsi="Consolas" w:cs="Consolas" w:hint="eastAsia"/>
-        </w:rPr>
-        <w:t>!((A &lt;&lt;&lt; B) - 1).</w:t>
-      </w:r>
-    </w:p>
-    <w:p>
-      <w:pPr>
-        <w:pStyle w:val="NoSpacing"/>
-        <w:numPr>
-          <w:ilvl w:val="0"/>
-          <w:numId w:val="2"/>
-        </w:numPr>
-        <w:rPr>
-          <w:rFonts w:ascii="Consolas" w:hAnsi="Consolas" w:cs="Consolas"/>
-        </w:rPr>
-      </w:pPr>
-      <w:r>
-        <w:rPr>
-          <w:rFonts w:ascii="Consolas" w:hAnsi="Consolas" w:cs="Consolas" w:hint="eastAsia"/>
-        </w:rPr>
-        <w:t>lar</w:t>
-      </w:r>
-      <w:r>
-        <w:rPr>
-          <w:rFonts w:ascii="Consolas" w:hAnsi="Consolas" w:cs="Consolas" w:hint="eastAsia"/>
-        </w:rPr>
-        <w:t xml:space="preserve"> - Sets R0 to</w:t>
-      </w:r>
-      <w:r>
-        <w:rPr>
-          <w:rFonts w:ascii="Consolas" w:hAnsi="Consolas" w:cs="Consolas" w:hint="eastAsia"/>
-        </w:rPr>
-        <w:t xml:space="preserve"> </w:t>
-      </w:r>
-      <w:r>
-        <w:rPr>
-          <w:rFonts w:ascii="Consolas" w:hAnsi="Consolas" w:cs="Consolas" w:hint="eastAsia"/>
-        </w:rPr>
-        <w:t>A &lt;&lt;~ B.</w:t>
-      </w:r>
-    </w:p>
-    <w:p>
-      <w:pPr>
-        <w:pStyle w:val="NoSpacing"/>
-        <w:numPr>
-          <w:ilvl w:val="0"/>
-          <w:numId w:val="2"/>
-        </w:numPr>
-        <w:rPr>
-          <w:rFonts w:ascii="Consolas" w:hAnsi="Consolas" w:cs="Consolas"/>
-        </w:rPr>
-      </w:pPr>
-      <w:r>
-        <w:rPr>
-          <w:rFonts w:ascii="Consolas" w:hAnsi="Consolas" w:cs="Consolas" w:hint="eastAsia"/>
-        </w:rPr>
-        <w:t>larn</w:t>
-      </w:r>
-      <w:r>
-        <w:rPr>
-          <w:rFonts w:ascii="Consolas" w:hAnsi="Consolas" w:cs="Consolas" w:hint="eastAsia"/>
-        </w:rPr>
-        <w:t xml:space="preserve"> - Sets R0 to</w:t>
-      </w:r>
-      <w:r>
-        <w:rPr>
-          <w:rFonts w:ascii="Consolas" w:hAnsi="Consolas" w:cs="Consolas" w:hint="eastAsia"/>
-        </w:rPr>
-        <w:t xml:space="preserve"> </w:t>
-      </w:r>
-      <w:r>
-        <w:rPr>
-          <w:rFonts w:ascii="Consolas" w:hAnsi="Consolas" w:cs="Consolas" w:hint="eastAsia"/>
-        </w:rPr>
-        <w:t>!(A &lt;&lt;~ B).</w:t>
-      </w:r>
-    </w:p>
-    <w:p>
-      <w:pPr>
-        <w:pStyle w:val="NoSpacing"/>
-        <w:numPr>
-          <w:ilvl w:val="0"/>
-          <w:numId w:val="2"/>
-        </w:numPr>
-        <w:rPr>
-          <w:rFonts w:ascii="Consolas" w:hAnsi="Consolas" w:cs="Consolas"/>
-        </w:rPr>
-      </w:pPr>
-      <w:r>
-        <w:rPr>
-          <w:rFonts w:ascii="Consolas" w:hAnsi="Consolas" w:cs="Consolas" w:hint="eastAsia"/>
-        </w:rPr>
-        <w:t>i</w:t>
-      </w:r>
-      <w:r>
-        <w:rPr>
-          <w:rFonts w:ascii="Consolas" w:hAnsi="Consolas" w:cs="Consolas" w:hint="eastAsia"/>
-        </w:rPr>
-        <w:t>lar</w:t>
-      </w:r>
-      <w:r>
-        <w:rPr>
-          <w:rFonts w:ascii="Consolas" w:hAnsi="Consolas" w:cs="Consolas" w:hint="eastAsia"/>
-        </w:rPr>
-        <w:t xml:space="preserve"> - Sets R0 to</w:t>
-      </w:r>
-      <w:r>
-        <w:rPr>
-          <w:rFonts w:ascii="Consolas" w:hAnsi="Consolas" w:cs="Consolas" w:hint="eastAsia"/>
-        </w:rPr>
-        <w:t xml:space="preserve"> (A + 1) &lt;&lt;~ B.</w:t>
-      </w:r>
-    </w:p>
-    <w:p>
-      <w:pPr>
-        <w:pStyle w:val="NoSpacing"/>
-        <w:numPr>
-          <w:ilvl w:val="0"/>
-          <w:numId w:val="2"/>
-        </w:numPr>
-        <w:rPr>
-          <w:rFonts w:ascii="Consolas" w:hAnsi="Consolas" w:cs="Consolas"/>
-        </w:rPr>
-      </w:pPr>
-      <w:r>
-        <w:rPr>
-          <w:rFonts w:ascii="Consolas" w:hAnsi="Consolas" w:cs="Consolas" w:hint="eastAsia"/>
-        </w:rPr>
-        <w:t>lard</w:t>
-      </w:r>
-      <w:r>
-        <w:rPr>
-          <w:rFonts w:ascii="Consolas" w:hAnsi="Consolas" w:cs="Consolas" w:hint="eastAsia"/>
-        </w:rPr>
-        <w:t xml:space="preserve"> - Sets R0 to</w:t>
-      </w:r>
-      <w:r>
-        <w:rPr>
-          <w:rFonts w:ascii="Consolas" w:hAnsi="Consolas" w:cs="Consolas" w:hint="eastAsia"/>
-        </w:rPr>
-        <w:t xml:space="preserve"> (A &lt;&lt;~ B) - 1.</w:t>
-      </w:r>
-    </w:p>
-    <w:p>
-      <w:pPr>
-        <w:pStyle w:val="NoSpacing"/>
-        <w:numPr>
-          <w:ilvl w:val="0"/>
-          <w:numId w:val="2"/>
-        </w:numPr>
-        <w:rPr>
-          <w:rFonts w:ascii="Consolas" w:hAnsi="Consolas" w:cs="Consolas"/>
-        </w:rPr>
-      </w:pPr>
-      <w:r>
-        <w:rPr>
-          <w:rFonts w:ascii="Consolas" w:hAnsi="Consolas" w:cs="Consolas" w:hint="eastAsia"/>
-        </w:rPr>
-        <w:t>i</w:t>
-      </w:r>
-      <w:r>
-        <w:rPr>
-          <w:rFonts w:ascii="Consolas" w:hAnsi="Consolas" w:cs="Consolas" w:hint="eastAsia"/>
-        </w:rPr>
-        <w:t>larn</w:t>
-      </w:r>
-      <w:r>
-        <w:rPr>
-          <w:rFonts w:ascii="Consolas" w:hAnsi="Consolas" w:cs="Consolas" w:hint="eastAsia"/>
-        </w:rPr>
-        <w:t xml:space="preserve"> - Sets R0 to</w:t>
-      </w:r>
-      <w:r>
-        <w:rPr>
-          <w:rFonts w:ascii="Consolas" w:hAnsi="Consolas" w:cs="Consolas" w:hint="eastAsia"/>
-        </w:rPr>
-        <w:t xml:space="preserve"> </w:t>
-      </w:r>
-      <w:r>
-        <w:rPr>
-          <w:rFonts w:ascii="Consolas" w:hAnsi="Consolas" w:cs="Consolas" w:hint="eastAsia"/>
-        </w:rPr>
-        <w:t>!(A + 1) &lt;&lt;~ B)).</w:t>
-      </w:r>
-    </w:p>
-    <w:p>
-      <w:pPr>
-        <w:pStyle w:val="NoSpacing"/>
-        <w:numPr>
-          <w:ilvl w:val="0"/>
-          <w:numId w:val="2"/>
-        </w:numPr>
-        <w:rPr>
-          <w:rFonts w:ascii="Consolas" w:hAnsi="Consolas" w:cs="Consolas"/>
-        </w:rPr>
-      </w:pPr>
-      <w:r>
-        <w:rPr>
-          <w:rFonts w:ascii="Consolas" w:hAnsi="Consolas" w:cs="Consolas" w:hint="eastAsia"/>
-        </w:rPr>
-        <w:t>lardn</w:t>
-      </w:r>
-      <w:r>
-        <w:rPr>
-          <w:rFonts w:ascii="Consolas" w:hAnsi="Consolas" w:cs="Consolas" w:hint="eastAsia"/>
-        </w:rPr>
-        <w:t xml:space="preserve"> - Sets R0 to</w:t>
-      </w:r>
-      <w:r>
-        <w:rPr>
-          <w:rFonts w:ascii="Consolas" w:hAnsi="Consolas" w:cs="Consolas" w:hint="eastAsia"/>
-        </w:rPr>
-        <w:t xml:space="preserve"> </w:t>
-      </w:r>
-      <w:r>
-        <w:rPr>
-          <w:rFonts w:ascii="Consolas" w:hAnsi="Consolas" w:cs="Consolas" w:hint="eastAsia"/>
-        </w:rPr>
-        <w:t>!(A &lt;&lt;~ B) - 1).</w:t>
-      </w:r>
-    </w:p>
-    <w:p>
-      <w:pPr>
-        <w:pStyle w:val="NoSpacing"/>
-        <w:numPr>
-          <w:ilvl w:val="0"/>
-          <w:numId w:val="2"/>
-        </w:numPr>
-        <w:rPr>
-          <w:rFonts w:ascii="Consolas" w:hAnsi="Consolas" w:cs="Consolas"/>
-        </w:rPr>
-      </w:pPr>
-      <w:r>
-        <w:rPr>
-          <w:rFonts w:ascii="Consolas" w:hAnsi="Consolas" w:cs="Consolas" w:hint="eastAsia"/>
-        </w:rPr>
-        <w:t xml:space="preserve">rs - Sets R0 to A </w:t>
-      </w:r>
-      <w:r>
-        <w:rPr>
-          <w:rFonts w:ascii="Consolas" w:hAnsi="Consolas" w:cs="Consolas" w:hint="eastAsia"/>
-        </w:rPr>
-        <w:t>&gt;&gt;</w:t>
-      </w:r>
-      <w:r>
-        <w:rPr>
-          <w:rFonts w:ascii="Consolas" w:hAnsi="Consolas" w:cs="Consolas" w:hint="eastAsia"/>
-        </w:rPr>
-        <w:t xml:space="preserve"> B.</w:t>
-      </w:r>
-    </w:p>
-    <w:p>
-      <w:pPr>
-        <w:pStyle w:val="NoSpacing"/>
-        <w:numPr>
-          <w:ilvl w:val="0"/>
-          <w:numId w:val="2"/>
-        </w:numPr>
-        <w:rPr>
-          <w:rFonts w:ascii="Consolas" w:hAnsi="Consolas" w:cs="Consolas"/>
-        </w:rPr>
-      </w:pPr>
-      <w:r>
-        <w:rPr>
-          <w:rFonts w:ascii="Consolas" w:hAnsi="Consolas" w:cs="Consolas" w:hint="eastAsia"/>
-        </w:rPr>
-        <w:t xml:space="preserve">rsn - Sets R0 to !(A </w:t>
-      </w:r>
-      <w:r>
-        <w:rPr>
-          <w:rFonts w:ascii="Consolas" w:hAnsi="Consolas" w:cs="Consolas" w:hint="eastAsia"/>
-        </w:rPr>
-        <w:t xml:space="preserve">&gt;&gt; </w:t>
-      </w:r>
-      <w:r>
-        <w:rPr>
-          <w:rFonts w:ascii="Consolas" w:hAnsi="Consolas" w:cs="Consolas" w:hint="eastAsia"/>
-        </w:rPr>
-        <w:t>B).</w:t>
-      </w:r>
-    </w:p>
-    <w:p>
-      <w:pPr>
-        <w:pStyle w:val="NoSpacing"/>
-        <w:numPr>
-          <w:ilvl w:val="0"/>
-          <w:numId w:val="2"/>
-        </w:numPr>
-        <w:rPr>
-          <w:rFonts w:ascii="Consolas" w:hAnsi="Consolas" w:cs="Consolas"/>
-        </w:rPr>
-      </w:pPr>
-      <w:r>
-        <w:rPr>
-          <w:rFonts w:ascii="Consolas" w:hAnsi="Consolas" w:cs="Consolas" w:hint="eastAsia"/>
-        </w:rPr>
-        <w:t xml:space="preserve">irs - Sets R0 to (A + 1) </w:t>
-      </w:r>
-      <w:r>
-        <w:rPr>
-          <w:rFonts w:ascii="Consolas" w:hAnsi="Consolas" w:cs="Consolas" w:hint="eastAsia"/>
-        </w:rPr>
-        <w:t xml:space="preserve">&gt;&gt; </w:t>
-      </w:r>
-      <w:r>
-        <w:rPr>
-          <w:rFonts w:ascii="Consolas" w:hAnsi="Consolas" w:cs="Consolas" w:hint="eastAsia"/>
-        </w:rPr>
-        <w:t>B.</w:t>
-      </w:r>
-    </w:p>
-    <w:p>
-      <w:pPr>
-        <w:pStyle w:val="NoSpacing"/>
-        <w:numPr>
-          <w:ilvl w:val="0"/>
-          <w:numId w:val="2"/>
-        </w:numPr>
-        <w:rPr>
-          <w:rFonts w:ascii="Consolas" w:hAnsi="Consolas" w:cs="Consolas"/>
-        </w:rPr>
-      </w:pPr>
-      <w:r>
-        <w:rPr>
-          <w:rFonts w:ascii="Consolas" w:hAnsi="Consolas" w:cs="Consolas" w:hint="eastAsia"/>
-        </w:rPr>
-        <w:t xml:space="preserve">rsd - Sets R0 to (A </w:t>
-      </w:r>
-      <w:r>
-        <w:rPr>
-          <w:rFonts w:ascii="Consolas" w:hAnsi="Consolas" w:cs="Consolas" w:hint="eastAsia"/>
-        </w:rPr>
-        <w:t xml:space="preserve">&gt;&gt; </w:t>
-      </w:r>
-      <w:r>
-        <w:rPr>
-          <w:rFonts w:ascii="Consolas" w:hAnsi="Consolas" w:cs="Consolas" w:hint="eastAsia"/>
-        </w:rPr>
-        <w:t>B) - 1.</w:t>
-      </w:r>
-    </w:p>
-    <w:p>
-      <w:pPr>
-        <w:pStyle w:val="NoSpacing"/>
-        <w:numPr>
-          <w:ilvl w:val="0"/>
-          <w:numId w:val="2"/>
-        </w:numPr>
-        <w:rPr>
-          <w:rFonts w:ascii="Consolas" w:hAnsi="Consolas" w:cs="Consolas"/>
-        </w:rPr>
-      </w:pPr>
-      <w:r>
-        <w:rPr>
-          <w:rFonts w:ascii="Consolas" w:hAnsi="Consolas" w:cs="Consolas" w:hint="eastAsia"/>
-        </w:rPr>
-        <w:t xml:space="preserve">irsn - Sets R0 to !((A + 1) </w:t>
-      </w:r>
-      <w:r>
-        <w:rPr>
-          <w:rFonts w:ascii="Consolas" w:hAnsi="Consolas" w:cs="Consolas" w:hint="eastAsia"/>
-        </w:rPr>
-        <w:t xml:space="preserve">&gt;&gt; </w:t>
-      </w:r>
-      <w:r>
-        <w:rPr>
-          <w:rFonts w:ascii="Consolas" w:hAnsi="Consolas" w:cs="Consolas" w:hint="eastAsia"/>
-        </w:rPr>
-        <w:t>B).</w:t>
-      </w:r>
-    </w:p>
-    <w:p>
-      <w:pPr>
-        <w:pStyle w:val="NoSpacing"/>
-        <w:numPr>
-          <w:ilvl w:val="0"/>
-          <w:numId w:val="2"/>
-        </w:numPr>
-        <w:rPr>
-          <w:rFonts w:ascii="Consolas" w:hAnsi="Consolas" w:cs="Consolas"/>
-        </w:rPr>
-      </w:pPr>
-      <w:r>
-        <w:rPr>
-          <w:rFonts w:ascii="Consolas" w:hAnsi="Consolas" w:cs="Consolas" w:hint="eastAsia"/>
-        </w:rPr>
-        <w:t xml:space="preserve">rsdn - Sets R0 to !((A </w:t>
-      </w:r>
-      <w:r>
-        <w:rPr>
-          <w:rFonts w:ascii="Consolas" w:hAnsi="Consolas" w:cs="Consolas" w:hint="eastAsia"/>
-        </w:rPr>
-        <w:t xml:space="preserve">&gt;&gt; </w:t>
-      </w:r>
-      <w:r>
-        <w:rPr>
-          <w:rFonts w:ascii="Consolas" w:hAnsi="Consolas" w:cs="Consolas" w:hint="eastAsia"/>
-        </w:rPr>
-        <w:t>B) - 1).</w:t>
-      </w:r>
-    </w:p>
-    <w:p>
-      <w:pPr>
-        <w:pStyle w:val="NoSpacing"/>
-        <w:numPr>
-          <w:ilvl w:val="0"/>
-          <w:numId w:val="2"/>
-        </w:numPr>
-        <w:rPr>
-          <w:rFonts w:ascii="Consolas" w:hAnsi="Consolas" w:cs="Consolas"/>
-        </w:rPr>
-      </w:pPr>
-      <w:r>
-        <w:rPr>
-          <w:rFonts w:ascii="Consolas" w:hAnsi="Consolas" w:cs="Consolas" w:hint="eastAsia"/>
-        </w:rPr>
-        <w:t>rr - Sets R0 to A ~</w:t>
-      </w:r>
-      <w:r>
-        <w:rPr>
-          <w:rFonts w:ascii="Consolas" w:hAnsi="Consolas" w:cs="Consolas" w:hint="eastAsia"/>
-        </w:rPr>
-        <w:t>&gt;</w:t>
-      </w:r>
-      <w:r>
-        <w:rPr>
-          <w:rFonts w:ascii="Consolas" w:hAnsi="Consolas" w:cs="Consolas" w:hint="eastAsia"/>
-        </w:rPr>
-        <w:t xml:space="preserve"> B.</w:t>
-      </w:r>
-    </w:p>
-    <w:p>
-      <w:pPr>
-        <w:pStyle w:val="NoSpacing"/>
-        <w:numPr>
-          <w:ilvl w:val="0"/>
-          <w:numId w:val="2"/>
-        </w:numPr>
-        <w:rPr>
-          <w:rFonts w:ascii="Consolas" w:hAnsi="Consolas" w:cs="Consolas"/>
-        </w:rPr>
-      </w:pPr>
-      <w:r>
-        <w:rPr>
-          <w:rFonts w:ascii="Consolas" w:hAnsi="Consolas" w:cs="Consolas" w:hint="eastAsia"/>
-        </w:rPr>
-        <w:t xml:space="preserve">rrn - Sets R0 to !(A </w:t>
-      </w:r>
-      <w:r>
-        <w:rPr>
-          <w:rFonts w:ascii="Consolas" w:hAnsi="Consolas" w:cs="Consolas" w:hint="eastAsia"/>
-        </w:rPr>
-        <w:t xml:space="preserve">~&gt; </w:t>
-      </w:r>
-      <w:r>
-        <w:rPr>
-          <w:rFonts w:ascii="Consolas" w:hAnsi="Consolas" w:cs="Consolas" w:hint="eastAsia"/>
-        </w:rPr>
-        <w:t>B).</w:t>
-      </w:r>
-    </w:p>
-    <w:p>
-      <w:pPr>
-        <w:pStyle w:val="NoSpacing"/>
-        <w:numPr>
-          <w:ilvl w:val="0"/>
-          <w:numId w:val="2"/>
-        </w:numPr>
-        <w:rPr>
-          <w:rFonts w:ascii="Consolas" w:hAnsi="Consolas" w:cs="Consolas"/>
-        </w:rPr>
-      </w:pPr>
-      <w:r>
-        <w:rPr>
-          <w:rFonts w:ascii="Consolas" w:hAnsi="Consolas" w:cs="Consolas" w:hint="eastAsia"/>
-        </w:rPr>
-        <w:t xml:space="preserve">irr - Sets R0 to (A + 1) </w:t>
-      </w:r>
-      <w:r>
-        <w:rPr>
-          <w:rFonts w:ascii="Consolas" w:hAnsi="Consolas" w:cs="Consolas" w:hint="eastAsia"/>
-        </w:rPr>
-        <w:t xml:space="preserve">~&gt; </w:t>
-      </w:r>
-      <w:r>
-        <w:rPr>
-          <w:rFonts w:ascii="Consolas" w:hAnsi="Consolas" w:cs="Consolas" w:hint="eastAsia"/>
-        </w:rPr>
-        <w:t>B).</w:t>
-      </w:r>
-    </w:p>
-    <w:p>
-      <w:pPr>
-        <w:pStyle w:val="NoSpacing"/>
-        <w:numPr>
-          <w:ilvl w:val="0"/>
-          <w:numId w:val="2"/>
-        </w:numPr>
-        <w:rPr>
-          <w:rFonts w:ascii="Consolas" w:hAnsi="Consolas" w:cs="Consolas"/>
-        </w:rPr>
-      </w:pPr>
-      <w:r>
-        <w:rPr>
-          <w:rFonts w:ascii="Consolas" w:hAnsi="Consolas" w:cs="Consolas" w:hint="eastAsia"/>
-        </w:rPr>
-        <w:t xml:space="preserve">rrd - Sets R0 to (A </w:t>
-      </w:r>
-      <w:r>
-        <w:rPr>
-          <w:rFonts w:ascii="Consolas" w:hAnsi="Consolas" w:cs="Consolas" w:hint="eastAsia"/>
-        </w:rPr>
-        <w:t xml:space="preserve">~&gt; </w:t>
-      </w:r>
-      <w:r>
-        <w:rPr>
-          <w:rFonts w:ascii="Consolas" w:hAnsi="Consolas" w:cs="Consolas" w:hint="eastAsia"/>
-        </w:rPr>
-        <w:t>B) - 1</w:t>
-      </w:r>
-    </w:p>
-    <w:p>
-      <w:pPr>
-        <w:pStyle w:val="NoSpacing"/>
-        <w:numPr>
-          <w:ilvl w:val="0"/>
-          <w:numId w:val="2"/>
-        </w:numPr>
-        <w:rPr>
-          <w:rFonts w:ascii="Consolas" w:hAnsi="Consolas" w:cs="Consolas"/>
-        </w:rPr>
-      </w:pPr>
-      <w:r>
-        <w:rPr>
-          <w:rFonts w:ascii="Consolas" w:hAnsi="Consolas" w:cs="Consolas" w:hint="eastAsia"/>
-        </w:rPr>
-        <w:t xml:space="preserve">irrn - Sets R0 to !((A + 1) </w:t>
-      </w:r>
-      <w:r>
-        <w:rPr>
-          <w:rFonts w:ascii="Consolas" w:hAnsi="Consolas" w:cs="Consolas" w:hint="eastAsia"/>
-        </w:rPr>
-        <w:t xml:space="preserve">~&gt; </w:t>
-      </w:r>
-      <w:r>
-        <w:rPr>
-          <w:rFonts w:ascii="Consolas" w:hAnsi="Consolas" w:cs="Consolas" w:hint="eastAsia"/>
-        </w:rPr>
-        <w:t>B)</w:t>
-      </w:r>
-    </w:p>
-    <w:p>
-      <w:pPr>
-        <w:pStyle w:val="NoSpacing"/>
-        <w:numPr>
-          <w:ilvl w:val="0"/>
-          <w:numId w:val="2"/>
-        </w:numPr>
-        <w:rPr>
-          <w:rFonts w:ascii="Consolas" w:hAnsi="Consolas" w:cs="Consolas"/>
-        </w:rPr>
-      </w:pPr>
-      <w:r>
-        <w:rPr>
-          <w:rFonts w:ascii="Consolas" w:hAnsi="Consolas" w:cs="Consolas" w:hint="eastAsia"/>
-        </w:rPr>
-        <w:t xml:space="preserve">rrdn - Sets R0 to !((A </w:t>
-      </w:r>
-      <w:r>
-        <w:rPr>
-          <w:rFonts w:ascii="Consolas" w:hAnsi="Consolas" w:cs="Consolas" w:hint="eastAsia"/>
-        </w:rPr>
-        <w:t xml:space="preserve">~&gt; </w:t>
-      </w:r>
-      <w:r>
-        <w:rPr>
-          <w:rFonts w:ascii="Consolas" w:hAnsi="Consolas" w:cs="Consolas" w:hint="eastAsia"/>
-        </w:rPr>
-        <w:t>B) - 1).</w:t>
-      </w:r>
-    </w:p>
-    <w:p>
-      <w:pPr>
-        <w:pStyle w:val="NoSpacing"/>
-        <w:numPr>
-          <w:ilvl w:val="0"/>
-          <w:numId w:val="2"/>
-        </w:numPr>
-        <w:rPr>
-          <w:rFonts w:ascii="Consolas" w:hAnsi="Consolas" w:cs="Consolas"/>
-        </w:rPr>
-      </w:pPr>
-      <w:r>
-        <w:rPr>
-          <w:rFonts w:ascii="Consolas" w:hAnsi="Consolas" w:cs="Consolas" w:hint="eastAsia"/>
-        </w:rPr>
-        <w:t xml:space="preserve">ras - Sets R0 to A </w:t>
-      </w:r>
-      <w:r>
-        <w:rPr>
-          <w:rFonts w:ascii="Consolas" w:hAnsi="Consolas" w:cs="Consolas" w:hint="eastAsia"/>
-        </w:rPr>
-        <w:t>&gt;&gt;&gt;</w:t>
-      </w:r>
-      <w:r>
-        <w:rPr>
-          <w:rFonts w:ascii="Consolas" w:hAnsi="Consolas" w:cs="Consolas" w:hint="eastAsia"/>
-        </w:rPr>
-        <w:t xml:space="preserve"> B.</w:t>
-      </w:r>
-    </w:p>
-    <w:p>
-      <w:pPr>
-        <w:pStyle w:val="NoSpacing"/>
-        <w:numPr>
-          <w:ilvl w:val="0"/>
-          <w:numId w:val="2"/>
-        </w:numPr>
-        <w:rPr>
-          <w:rFonts w:ascii="Consolas" w:hAnsi="Consolas" w:cs="Consolas"/>
-        </w:rPr>
-      </w:pPr>
-      <w:r>
-        <w:rPr>
-          <w:rFonts w:ascii="Consolas" w:hAnsi="Consolas" w:cs="Consolas" w:hint="eastAsia"/>
-        </w:rPr>
-        <w:t xml:space="preserve">rasn - Sets R0 to !(A </w:t>
-      </w:r>
-      <w:r>
-        <w:rPr>
-          <w:rFonts w:ascii="Consolas" w:hAnsi="Consolas" w:cs="Consolas" w:hint="eastAsia"/>
-        </w:rPr>
-        <w:t xml:space="preserve">&gt;&gt;&gt; </w:t>
-      </w:r>
-      <w:r>
-        <w:rPr>
-          <w:rFonts w:ascii="Consolas" w:hAnsi="Consolas" w:cs="Consolas" w:hint="eastAsia"/>
-        </w:rPr>
-        <w:t>B).</w:t>
-      </w:r>
-    </w:p>
-    <w:p>
-      <w:pPr>
-        <w:pStyle w:val="NoSpacing"/>
-        <w:numPr>
-          <w:ilvl w:val="0"/>
-          <w:numId w:val="2"/>
-        </w:numPr>
-        <w:rPr>
-          <w:rFonts w:ascii="Consolas" w:hAnsi="Consolas" w:cs="Consolas"/>
-        </w:rPr>
-      </w:pPr>
-      <w:r>
-        <w:rPr>
-          <w:rFonts w:ascii="Consolas" w:hAnsi="Consolas" w:cs="Consolas" w:hint="eastAsia"/>
-        </w:rPr>
-        <w:t xml:space="preserve">iras - Sets R0 to (A + 1) </w:t>
-      </w:r>
-      <w:r>
-        <w:rPr>
-          <w:rFonts w:ascii="Consolas" w:hAnsi="Consolas" w:cs="Consolas" w:hint="eastAsia"/>
-        </w:rPr>
-        <w:t xml:space="preserve">&gt;&gt;&gt; </w:t>
-      </w:r>
-      <w:r>
-        <w:rPr>
-          <w:rFonts w:ascii="Consolas" w:hAnsi="Consolas" w:cs="Consolas" w:hint="eastAsia"/>
-        </w:rPr>
-        <w:t>B.</w:t>
-      </w:r>
-    </w:p>
-    <w:p>
-      <w:pPr>
-        <w:pStyle w:val="NoSpacing"/>
-        <w:numPr>
-          <w:ilvl w:val="0"/>
-          <w:numId w:val="2"/>
-        </w:numPr>
-        <w:rPr>
-          <w:rFonts w:ascii="Consolas" w:hAnsi="Consolas" w:cs="Consolas"/>
-        </w:rPr>
-      </w:pPr>
-      <w:r>
-        <w:rPr>
-          <w:rFonts w:ascii="Consolas" w:hAnsi="Consolas" w:cs="Consolas" w:hint="eastAsia"/>
-        </w:rPr>
-        <w:t xml:space="preserve">rasd - Sets R0 to (A </w:t>
-      </w:r>
-      <w:r>
-        <w:rPr>
-          <w:rFonts w:ascii="Consolas" w:hAnsi="Consolas" w:cs="Consolas" w:hint="eastAsia"/>
-        </w:rPr>
-        <w:t xml:space="preserve">&gt;&gt;&gt; </w:t>
-      </w:r>
-      <w:r>
-        <w:rPr>
-          <w:rFonts w:ascii="Consolas" w:hAnsi="Consolas" w:cs="Consolas" w:hint="eastAsia"/>
-        </w:rPr>
-        <w:t>B) - 1.</w:t>
-      </w:r>
-    </w:p>
-    <w:p>
-      <w:pPr>
-        <w:pStyle w:val="NoSpacing"/>
-        <w:numPr>
-          <w:ilvl w:val="0"/>
-          <w:numId w:val="2"/>
-        </w:numPr>
-        <w:rPr>
-          <w:rFonts w:ascii="Consolas" w:hAnsi="Consolas" w:cs="Consolas"/>
-        </w:rPr>
-      </w:pPr>
-      <w:r>
-        <w:rPr>
-          <w:rFonts w:ascii="Consolas" w:hAnsi="Consolas" w:cs="Consolas" w:hint="eastAsia"/>
-        </w:rPr>
-        <w:t xml:space="preserve">irasn - Sets R0 to !((A + 1) </w:t>
-      </w:r>
-      <w:r>
-        <w:rPr>
-          <w:rFonts w:ascii="Consolas" w:hAnsi="Consolas" w:cs="Consolas" w:hint="eastAsia"/>
-        </w:rPr>
-        <w:t xml:space="preserve">&gt;&gt;&gt; </w:t>
-      </w:r>
-      <w:r>
-        <w:rPr>
-          <w:rFonts w:ascii="Consolas" w:hAnsi="Consolas" w:cs="Consolas" w:hint="eastAsia"/>
-        </w:rPr>
-        <w:t>B).</w:t>
-      </w:r>
-    </w:p>
-    <w:p>
-      <w:pPr>
-        <w:pStyle w:val="NoSpacing"/>
-        <w:numPr>
-          <w:ilvl w:val="0"/>
-          <w:numId w:val="2"/>
-        </w:numPr>
-        <w:rPr>
-          <w:rFonts w:ascii="Consolas" w:hAnsi="Consolas" w:cs="Consolas"/>
-        </w:rPr>
-      </w:pPr>
-      <w:r>
-        <w:rPr>
-          <w:rFonts w:ascii="Consolas" w:hAnsi="Consolas" w:cs="Consolas" w:hint="eastAsia"/>
-        </w:rPr>
-        <w:t xml:space="preserve">rasdn - Sets R0 to !((A </w:t>
-      </w:r>
-      <w:r>
-        <w:rPr>
-          <w:rFonts w:ascii="Consolas" w:hAnsi="Consolas" w:cs="Consolas" w:hint="eastAsia"/>
-        </w:rPr>
-        <w:t xml:space="preserve">&gt;&gt;&gt; </w:t>
-      </w:r>
-      <w:r>
-        <w:rPr>
-          <w:rFonts w:ascii="Consolas" w:hAnsi="Consolas" w:cs="Consolas" w:hint="eastAsia"/>
-        </w:rPr>
-        <w:t>B) - 1).</w:t>
-      </w:r>
-    </w:p>
-    <w:p>
-      <w:pPr>
-        <w:pStyle w:val="NoSpacing"/>
-        <w:numPr>
-          <w:ilvl w:val="0"/>
-          <w:numId w:val="2"/>
-        </w:numPr>
-        <w:rPr>
-          <w:rFonts w:ascii="Consolas" w:hAnsi="Consolas" w:cs="Consolas"/>
-        </w:rPr>
-      </w:pPr>
-      <w:r>
-        <w:rPr>
-          <w:rFonts w:ascii="Consolas" w:hAnsi="Consolas" w:cs="Consolas" w:hint="eastAsia"/>
-        </w:rPr>
-        <w:t xml:space="preserve">rar - Sets R0 to </w:t>
-      </w:r>
-      <w:r>
-        <w:rPr>
-          <w:rFonts w:ascii="Consolas" w:hAnsi="Consolas" w:cs="Consolas" w:hint="eastAsia"/>
-        </w:rPr>
-        <w:t xml:space="preserve">A </w:t>
-      </w:r>
-      <w:r>
-        <w:rPr>
-          <w:rFonts w:ascii="Consolas" w:hAnsi="Consolas" w:cs="Consolas" w:hint="eastAsia"/>
-        </w:rPr>
-        <w:t>~</w:t>
-      </w:r>
-      <w:r>
-        <w:rPr>
-          <w:rFonts w:ascii="Consolas" w:hAnsi="Consolas" w:cs="Consolas" w:hint="eastAsia"/>
-        </w:rPr>
-        <w:t>&gt;&gt;</w:t>
-      </w:r>
-      <w:r>
-        <w:rPr>
-          <w:rFonts w:ascii="Consolas" w:hAnsi="Consolas" w:cs="Consolas" w:hint="eastAsia"/>
-        </w:rPr>
-        <w:t xml:space="preserve"> B.</w:t>
-      </w:r>
-    </w:p>
-    <w:p>
-      <w:pPr>
-        <w:pStyle w:val="NoSpacing"/>
-        <w:numPr>
-          <w:ilvl w:val="0"/>
-          <w:numId w:val="2"/>
-        </w:numPr>
-        <w:rPr>
-          <w:rFonts w:ascii="Consolas" w:hAnsi="Consolas" w:cs="Consolas"/>
-        </w:rPr>
-      </w:pPr>
-      <w:r>
-        <w:rPr>
-          <w:rFonts w:ascii="Consolas" w:hAnsi="Consolas" w:cs="Consolas" w:hint="eastAsia"/>
-        </w:rPr>
-        <w:t xml:space="preserve">rarn - Sets R0 to !(A </w:t>
-      </w:r>
-      <w:r>
-        <w:rPr>
-          <w:rFonts w:ascii="Consolas" w:hAnsi="Consolas" w:cs="Consolas" w:hint="eastAsia"/>
-        </w:rPr>
-        <w:t xml:space="preserve">~&gt;&gt; </w:t>
-      </w:r>
-      <w:r>
-        <w:rPr>
-          <w:rFonts w:ascii="Consolas" w:hAnsi="Consolas" w:cs="Consolas" w:hint="eastAsia"/>
-        </w:rPr>
-        <w:t>B).</w:t>
-      </w:r>
-    </w:p>
-    <w:p>
-      <w:pPr>
-        <w:pStyle w:val="NoSpacing"/>
-        <w:numPr>
-          <w:ilvl w:val="0"/>
-          <w:numId w:val="2"/>
-        </w:numPr>
-        <w:rPr>
-          <w:rFonts w:ascii="Consolas" w:hAnsi="Consolas" w:cs="Consolas"/>
-        </w:rPr>
-      </w:pPr>
-      <w:r>
-        <w:rPr>
-          <w:rFonts w:ascii="Consolas" w:hAnsi="Consolas" w:cs="Consolas" w:hint="eastAsia"/>
-        </w:rPr>
-        <w:t xml:space="preserve">irar - Sets R0 to (A + 1) </w:t>
-      </w:r>
-      <w:r>
-        <w:rPr>
-          <w:rFonts w:ascii="Consolas" w:hAnsi="Consolas" w:cs="Consolas" w:hint="eastAsia"/>
-        </w:rPr>
-        <w:t xml:space="preserve">~&gt;&gt; </w:t>
-      </w:r>
-      <w:r>
-        <w:rPr>
-          <w:rFonts w:ascii="Consolas" w:hAnsi="Consolas" w:cs="Consolas" w:hint="eastAsia"/>
-        </w:rPr>
-        <w:t>B.</w:t>
-      </w:r>
-    </w:p>
-    <w:p>
-      <w:pPr>
-        <w:pStyle w:val="NoSpacing"/>
-        <w:numPr>
-          <w:ilvl w:val="0"/>
-          <w:numId w:val="2"/>
-        </w:numPr>
-        <w:rPr>
-          <w:rFonts w:ascii="Consolas" w:hAnsi="Consolas" w:cs="Consolas"/>
-        </w:rPr>
-      </w:pPr>
-      <w:r>
-        <w:rPr>
-          <w:rFonts w:ascii="Consolas" w:hAnsi="Consolas" w:cs="Consolas" w:hint="eastAsia"/>
-        </w:rPr>
-        <w:t xml:space="preserve">rard - Sets R0 to (A </w:t>
-      </w:r>
-      <w:r>
-        <w:rPr>
-          <w:rFonts w:ascii="Consolas" w:hAnsi="Consolas" w:cs="Consolas" w:hint="eastAsia"/>
-        </w:rPr>
-        <w:t xml:space="preserve">~&gt;&gt; </w:t>
-      </w:r>
-      <w:r>
-        <w:rPr>
-          <w:rFonts w:ascii="Consolas" w:hAnsi="Consolas" w:cs="Consolas" w:hint="eastAsia"/>
-        </w:rPr>
-        <w:t>B) - 1.</w:t>
-      </w:r>
-    </w:p>
-    <w:p>
-      <w:pPr>
-        <w:pStyle w:val="NoSpacing"/>
-        <w:numPr>
-          <w:ilvl w:val="0"/>
-          <w:numId w:val="2"/>
-        </w:numPr>
-        <w:rPr>
-          <w:rFonts w:ascii="Consolas" w:hAnsi="Consolas" w:cs="Consolas"/>
-        </w:rPr>
-      </w:pPr>
-      <w:r>
-        <w:rPr>
-          <w:rFonts w:ascii="Consolas" w:hAnsi="Consolas" w:cs="Consolas" w:hint="eastAsia"/>
-        </w:rPr>
-        <w:t xml:space="preserve">irarn - Sets R0 to !(A + 1) </w:t>
-      </w:r>
-      <w:r>
-        <w:rPr>
-          <w:rFonts w:ascii="Consolas" w:hAnsi="Consolas" w:cs="Consolas" w:hint="eastAsia"/>
-        </w:rPr>
-        <w:t xml:space="preserve">~&gt;&gt; </w:t>
-      </w:r>
-      <w:r>
-        <w:rPr>
-          <w:rFonts w:ascii="Consolas" w:hAnsi="Consolas" w:cs="Consolas" w:hint="eastAsia"/>
-        </w:rPr>
-        <w:t>B)).</w:t>
-      </w:r>
-    </w:p>
-    <w:p>
-      <w:pPr>
-        <w:pStyle w:val="NoSpacing"/>
-        <w:numPr>
-          <w:ilvl w:val="0"/>
-          <w:numId w:val="2"/>
-        </w:numPr>
-        <w:rPr>
-          <w:rFonts w:ascii="Consolas" w:hAnsi="Consolas" w:cs="Consolas" w:hint="eastAsia"/>
-        </w:rPr>
-      </w:pPr>
-      <w:r>
-        <w:rPr>
-          <w:rFonts w:ascii="Consolas" w:hAnsi="Consolas" w:cs="Consolas" w:hint="eastAsia"/>
-        </w:rPr>
-        <w:t xml:space="preserve">rardn - Sets R0 to !(A </w:t>
-      </w:r>
-      <w:r>
-        <w:rPr>
-          <w:rFonts w:ascii="Consolas" w:hAnsi="Consolas" w:cs="Consolas" w:hint="eastAsia"/>
-        </w:rPr>
-        <w:t xml:space="preserve">~&gt;&gt; </w:t>
-      </w:r>
-      <w:r>
-        <w:rPr>
-          <w:rFonts w:ascii="Consolas" w:hAnsi="Consolas" w:cs="Consolas" w:hint="eastAsia"/>
-        </w:rPr>
-        <w:t>B) - 1).</w:t>
-      </w:r>
-    </w:p>
-    <w:p>
-      <w:pPr>
-        <w:pStyle w:val="NoSpacing"/>
-        <w:numPr>
-          <w:ilvl w:val="0"/>
-          <w:numId w:val="2"/>
-        </w:numPr>
-        <w:rPr>
-          <w:rFonts w:ascii="Consolas" w:hAnsi="Consolas" w:cs="Consolas" w:hint="eastAsia"/>
-        </w:rPr>
-      </w:pPr>
-      <w:r>
-        <w:rPr>
-          <w:rFonts w:ascii="Consolas" w:hAnsi="Consolas" w:cs="Consolas" w:hint="eastAsia"/>
-        </w:rPr>
-        <w:t>jmp</w:t>
-      </w:r>
-      <w:r>
-        <w:rPr>
-          <w:rFonts w:ascii="Consolas" w:hAnsi="Consolas" w:cs="Consolas" w:hint="eastAsia"/>
-        </w:rPr>
-        <w:t xml:space="preserve"> - Sets the current instruction to R1's value.</w:t>
-      </w:r>
-    </w:p>
-    <w:p>
-      <w:pPr>
-        <w:pStyle w:val="NoSpacing"/>
-        <w:numPr>
-          <w:ilvl w:val="0"/>
-          <w:numId w:val="2"/>
-        </w:numPr>
-        <w:rPr>
-          <w:rFonts w:ascii="Consolas" w:hAnsi="Consolas" w:cs="Consolas" w:hint="eastAsia"/>
-        </w:rPr>
-      </w:pPr>
-      <w:r>
-        <w:rPr>
-          <w:rFonts w:ascii="Consolas" w:hAnsi="Consolas" w:cs="Consolas" w:hint="eastAsia"/>
-        </w:rPr>
         <w:t>jeq</w:t>
       </w:r>
       <w:r>
@@ -3267,14 +3296,13 @@
           <w:numId w:val="2"/>
         </w:numPr>
         <w:rPr>
-          <w:rFonts w:ascii="Consolas" w:hAnsi="Consolas" w:cs="Consolas" w:hint="eastAsia"/>
-        </w:rPr>
-      </w:pPr>
-      <w:r>
-        <w:rPr>
-          <w:rFonts w:ascii="Consolas" w:hAnsi="Consolas" w:cs="Consolas" w:hint="eastAsia"/>
-        </w:rPr>
-        <w:lastRenderedPageBreak/>
+          <w:rFonts w:ascii="Consolas" w:hAnsi="Consolas" w:cs="Consolas"/>
+        </w:rPr>
+      </w:pPr>
+      <w:r>
+        <w:rPr>
+          <w:rFonts w:ascii="Consolas" w:hAnsi="Consolas" w:cs="Consolas" w:hint="eastAsia"/>
+        </w:rPr>
         <w:t>jne</w:t>
       </w:r>
       <w:r>
@@ -3292,7 +3320,7 @@
           <w:numId w:val="2"/>
         </w:numPr>
         <w:rPr>
-          <w:rFonts w:ascii="Consolas" w:hAnsi="Consolas" w:cs="Consolas" w:hint="eastAsia"/>
+          <w:rFonts w:ascii="Consolas" w:hAnsi="Consolas" w:cs="Consolas"/>
         </w:rPr>
       </w:pPr>
       <w:r>
@@ -3328,7 +3356,7 @@
           <w:numId w:val="2"/>
         </w:numPr>
         <w:rPr>
-          <w:rFonts w:ascii="Consolas" w:hAnsi="Consolas" w:cs="Consolas" w:hint="eastAsia"/>
+          <w:rFonts w:ascii="Consolas" w:hAnsi="Consolas" w:cs="Consolas"/>
         </w:rPr>
       </w:pPr>
       <w:r>
@@ -3358,7 +3386,7 @@
           <w:numId w:val="2"/>
         </w:numPr>
         <w:rPr>
-          <w:rFonts w:ascii="Consolas" w:hAnsi="Consolas" w:cs="Consolas" w:hint="eastAsia"/>
+          <w:rFonts w:ascii="Consolas" w:hAnsi="Consolas" w:cs="Consolas"/>
         </w:rPr>
       </w:pPr>
       <w:r>
@@ -3388,7 +3416,7 @@
           <w:numId w:val="2"/>
         </w:numPr>
         <w:rPr>
-          <w:rFonts w:ascii="Consolas" w:hAnsi="Consolas" w:cs="Consolas" w:hint="eastAsia"/>
+          <w:rFonts w:ascii="Consolas" w:hAnsi="Consolas" w:cs="Consolas"/>
         </w:rPr>
       </w:pPr>
       <w:r>
@@ -3418,7 +3446,7 @@
           <w:numId w:val="2"/>
         </w:numPr>
         <w:rPr>
-          <w:rFonts w:ascii="Consolas" w:hAnsi="Consolas" w:cs="Consolas" w:hint="eastAsia"/>
+          <w:rFonts w:ascii="Consolas" w:hAnsi="Consolas" w:cs="Consolas"/>
         </w:rPr>
       </w:pPr>
       <w:r>
@@ -3436,7 +3464,7 @@
           <w:numId w:val="2"/>
         </w:numPr>
         <w:rPr>
-          <w:rFonts w:ascii="Consolas" w:hAnsi="Consolas" w:cs="Consolas" w:hint="eastAsia"/>
+          <w:rFonts w:ascii="Consolas" w:hAnsi="Consolas" w:cs="Consolas"/>
         </w:rPr>
       </w:pPr>
       <w:r>
@@ -3454,7 +3482,7 @@
           <w:numId w:val="2"/>
         </w:numPr>
         <w:rPr>
-          <w:rFonts w:ascii="Consolas" w:hAnsi="Consolas" w:cs="Consolas" w:hint="eastAsia"/>
+          <w:rFonts w:ascii="Consolas" w:hAnsi="Consolas" w:cs="Consolas"/>
         </w:rPr>
       </w:pPr>
       <w:r>
@@ -3519,17 +3547,26 @@
         <w:pStyle w:val="NoSpacing"/>
         <w:rPr>
           <w:rFonts w:ascii="Consolas" w:hAnsi="Consolas" w:cs="Consolas"/>
-        </w:rPr>
-      </w:pPr>
-      <w:r>
-        <w:rPr>
-          <w:rFonts w:ascii="Consolas" w:hAnsi="Consolas" w:cs="Consolas" w:hint="eastAsia"/>
-        </w:rPr>
-        <w:t>&gt; Instruction Set</w:t>
-      </w:r>
-      <w:r>
-        <w:rPr>
-          <w:rFonts w:ascii="Consolas" w:hAnsi="Consolas" w:cs="Consolas" w:hint="eastAsia"/>
+          <w:b/>
+          <w:sz w:val="28"/>
+          <w:szCs w:val="28"/>
+        </w:rPr>
+      </w:pPr>
+      <w:r>
+        <w:rPr>
+          <w:rFonts w:ascii="Consolas" w:hAnsi="Consolas" w:cs="Consolas" w:hint="eastAsia"/>
+          <w:b/>
+          <w:sz w:val="28"/>
+          <w:szCs w:val="28"/>
+        </w:rPr>
+        <w:t>Instruction Set</w:t>
+      </w:r>
+      <w:r>
+        <w:rPr>
+          <w:rFonts w:ascii="Consolas" w:hAnsi="Consolas" w:cs="Consolas" w:hint="eastAsia"/>
+          <w:b/>
+          <w:sz w:val="28"/>
+          <w:szCs w:val="28"/>
         </w:rPr>
         <w:t xml:space="preserve"> (machine code)</w:t>
       </w:r>
@@ -3637,7 +3674,13 @@
         <w:rPr>
           <w:rFonts w:ascii="Consolas" w:hAnsi="Consolas" w:cs="Consolas" w:hint="eastAsia"/>
         </w:rPr>
-        <w:t>___ ____ ____</w:t>
+        <w:t>a</w:t>
+      </w:r>
+      <w:r>
+        <w:rPr>
+          <w:rFonts w:ascii="Consolas" w:hAnsi="Consolas" w:cs="Consolas" w:hint="eastAsia"/>
+        </w:rPr>
+        <w:t>__ ____ ____</w:t>
       </w:r>
     </w:p>
     <w:p>
@@ -3682,7 +3725,7 @@
           <w:tab w:val="left" w:pos="360"/>
         </w:tabs>
         <w:rPr>
-          <w:rFonts w:ascii="Consolas" w:hAnsi="Consolas" w:cs="Consolas"/>
+          <w:rFonts w:ascii="Consolas" w:hAnsi="Consolas" w:cs="Consolas" w:hint="eastAsia"/>
         </w:rPr>
       </w:pPr>
       <w:r>
@@ -3706,7 +3749,7 @@
           <w:tab w:val="left" w:pos="360"/>
         </w:tabs>
         <w:rPr>
-          <w:rFonts w:ascii="Consolas" w:hAnsi="Consolas" w:cs="Consolas"/>
+          <w:rFonts w:ascii="Consolas" w:hAnsi="Consolas" w:cs="Consolas" w:hint="eastAsia"/>
         </w:rPr>
       </w:pPr>
       <w:r>
@@ -3720,8 +3763,73 @@
           <w:rFonts w:ascii="Consolas" w:hAnsi="Consolas" w:cs="Consolas" w:hint="eastAsia"/>
         </w:rPr>
         <w:tab/>
-        <w:t>1: Halt</w:t>
-      </w:r>
+        <w:t>1: Eval R5's value as an instruction and execute it</w:t>
+      </w:r>
+    </w:p>
+    <w:p>
+      <w:pPr>
+        <w:pStyle w:val="NoSpacing"/>
+        <w:tabs>
+          <w:tab w:val="left" w:pos="360"/>
+        </w:tabs>
+        <w:rPr>
+          <w:rFonts w:ascii="Consolas" w:hAnsi="Consolas" w:cs="Consolas"/>
+        </w:rPr>
+      </w:pPr>
+      <w:r>
+        <w:rPr>
+          <w:rFonts w:ascii="Consolas" w:hAnsi="Consolas" w:cs="Consolas" w:hint="eastAsia"/>
+        </w:rPr>
+        <w:tab/>
+      </w:r>
+      <w:r>
+        <w:rPr>
+          <w:rFonts w:ascii="Consolas" w:hAnsi="Consolas" w:cs="Consolas" w:hint="eastAsia"/>
+        </w:rPr>
+        <w:tab/>
+        <w:t>2: No-op</w:t>
+      </w:r>
+    </w:p>
+    <w:p>
+      <w:pPr>
+        <w:pStyle w:val="NoSpacing"/>
+        <w:tabs>
+          <w:tab w:val="left" w:pos="360"/>
+        </w:tabs>
+        <w:rPr>
+          <w:rFonts w:ascii="Consolas" w:hAnsi="Consolas" w:cs="Consolas"/>
+        </w:rPr>
+      </w:pPr>
+      <w:r>
+        <w:rPr>
+          <w:rFonts w:ascii="Consolas" w:hAnsi="Consolas" w:cs="Consolas" w:hint="eastAsia"/>
+        </w:rPr>
+        <w:tab/>
+      </w:r>
+      <w:r>
+        <w:rPr>
+          <w:rFonts w:ascii="Consolas" w:hAnsi="Consolas" w:cs="Consolas" w:hint="eastAsia"/>
+        </w:rPr>
+        <w:tab/>
+        <w:t>3</w:t>
+      </w:r>
+      <w:r>
+        <w:rPr>
+          <w:rFonts w:ascii="Consolas" w:hAnsi="Consolas" w:cs="Consolas" w:hint="eastAsia"/>
+        </w:rPr>
+        <w:t>: Halt</w:t>
+      </w:r>
+    </w:p>
+    <w:p>
+      <w:pPr>
+        <w:pStyle w:val="NoSpacing"/>
+        <w:tabs>
+          <w:tab w:val="left" w:pos="360"/>
+        </w:tabs>
+        <w:rPr>
+          <w:rFonts w:ascii="Consolas" w:hAnsi="Consolas" w:cs="Consolas"/>
+        </w:rPr>
+      </w:pPr>
     </w:p>
     <w:p>
       <w:pPr>
@@ -4138,6 +4246,7 @@
         <w:rPr>
           <w:rFonts w:ascii="Consolas" w:hAnsi="Consolas" w:cs="Consolas" w:hint="eastAsia"/>
         </w:rPr>
+        <w:lastRenderedPageBreak/>
         <w:tab/>
         <w:t>a: Operation to perform:</w:t>
       </w:r>
@@ -4232,7 +4341,6 @@
         <w:rPr>
           <w:rFonts w:ascii="Consolas" w:hAnsi="Consolas" w:cs="Consolas" w:hint="eastAsia"/>
         </w:rPr>
-        <w:lastRenderedPageBreak/>
         <w:tab/>
       </w:r>
       <w:r>
@@ -4914,32 +5022,8 @@
         <w:rPr>
           <w:rFonts w:ascii="Consolas" w:hAnsi="Consolas" w:cs="Consolas" w:hint="eastAsia"/>
         </w:rPr>
-        <w:t>exec</w:t>
-      </w:r>
-    </w:p>
-    <w:p>
-      <w:pPr>
-        <w:pStyle w:val="NoSpacing"/>
-        <w:tabs>
-          <w:tab w:val="left" w:pos="360"/>
-        </w:tabs>
-        <w:ind w:left="630" w:hanging="630"/>
-        <w:rPr>
-          <w:rFonts w:ascii="Consolas" w:hAnsi="Consolas" w:cs="Consolas"/>
-        </w:rPr>
-      </w:pPr>
-      <w:r>
-        <w:rPr>
-          <w:rFonts w:ascii="Consolas" w:hAnsi="Consolas" w:cs="Consolas" w:hint="eastAsia"/>
-        </w:rPr>
         <w:tab/>
-        <w:t>Treats the value in R5</w:t>
-      </w:r>
-      <w:r>
-        <w:rPr>
-          <w:rFonts w:ascii="Consolas" w:hAnsi="Consolas" w:cs="Consolas" w:hint="eastAsia"/>
-        </w:rPr>
-        <w:t xml:space="preserve"> as an instruction and executes it.</w:t>
+        <w:t>No-op</w:t>
       </w:r>
     </w:p>
     <w:p>

</xml_diff>